<commit_message>
Corrected minor errors and knitted code
</commit_message>
<xml_diff>
--- a/Docs/TownesResearch2019A01.docx
+++ b/Docs/TownesResearch2019A01.docx
@@ -15025,7 +15025,7 @@
         <w:rPr>
           <w:rStyle w:val="KeywordTok"/>
         </w:rPr>
-        <w:t xml:space="preserve">summary</w:t>
+        <w:t xml:space="preserve">print</w:t>
       </w:r>
       <w:r>
         <w:rPr>
@@ -15042,124 +15042,502 @@
         <w:rPr>
           <w:rStyle w:val="VerbatimChar"/>
         </w:rPr>
-        <w:t xml:space="preserve">##      Value             Std. Error           t value         </w:t>
-      </w:r>
-      <w:r>
-        <w:br w:type="textWrapping"/>
-      </w:r>
-      <w:r>
-        <w:rPr>
-          <w:rStyle w:val="VerbatimChar"/>
-        </w:rPr>
-        <w:t xml:space="preserve">##  Min.   :-732.9911   Min.   :9.756e-05   Min.   :-369549.5  </w:t>
-      </w:r>
-      <w:r>
-        <w:br w:type="textWrapping"/>
-      </w:r>
-      <w:r>
-        <w:rPr>
-          <w:rStyle w:val="VerbatimChar"/>
-        </w:rPr>
-        <w:t xml:space="preserve">##  1st Qu.:-727.5559   1st Qu.:7.859e-02   1st Qu.:  -5970.4  </w:t>
-      </w:r>
-      <w:r>
-        <w:br w:type="textWrapping"/>
-      </w:r>
-      <w:r>
-        <w:rPr>
-          <w:rStyle w:val="VerbatimChar"/>
-        </w:rPr>
-        <w:t xml:space="preserve">##  Median :-726.1877   Median :1.115e-01   Median :  -5524.3  </w:t>
-      </w:r>
-      <w:r>
-        <w:br w:type="textWrapping"/>
-      </w:r>
-      <w:r>
-        <w:rPr>
-          <w:rStyle w:val="VerbatimChar"/>
-        </w:rPr>
-        <w:t xml:space="preserve">##  Mean   :-404.2478   Mean   :9.010e-02   Mean   : -16917.9  </w:t>
-      </w:r>
-      <w:r>
-        <w:br w:type="textWrapping"/>
-      </w:r>
-      <w:r>
-        <w:rPr>
-          <w:rStyle w:val="VerbatimChar"/>
-        </w:rPr>
-        <w:t xml:space="preserve">##  3rd Qu.:   0.0209   3rd Qu.:1.242e-01   3rd Qu.:      1.8  </w:t>
-      </w:r>
-      <w:r>
-        <w:br w:type="textWrapping"/>
-      </w:r>
-      <w:r>
-        <w:rPr>
-          <w:rStyle w:val="VerbatimChar"/>
-        </w:rPr>
-        <w:t xml:space="preserve">##  Max.   :   4.6444   Max.   :1.318e-01   Max.   :     68.4  </w:t>
-      </w:r>
-      <w:r>
-        <w:br w:type="textWrapping"/>
-      </w:r>
-      <w:r>
-        <w:rPr>
-          <w:rStyle w:val="VerbatimChar"/>
-        </w:rPr>
-        <w:t xml:space="preserve">##  p values (t dist) p values (Normal)</w:t>
-      </w:r>
-      <w:r>
-        <w:br w:type="textWrapping"/>
-      </w:r>
-      <w:r>
-        <w:rPr>
-          <w:rStyle w:val="VerbatimChar"/>
-        </w:rPr>
-        <w:t xml:space="preserve">##  Min.   :0.00000   Min.   :0.0000   </w:t>
-      </w:r>
-      <w:r>
-        <w:br w:type="textWrapping"/>
-      </w:r>
-      <w:r>
-        <w:rPr>
-          <w:rStyle w:val="VerbatimChar"/>
-        </w:rPr>
-        <w:t xml:space="preserve">##  1st Qu.:0.00000   1st Qu.:0.0000   </w:t>
-      </w:r>
-      <w:r>
-        <w:br w:type="textWrapping"/>
-      </w:r>
-      <w:r>
-        <w:rPr>
-          <w:rStyle w:val="VerbatimChar"/>
-        </w:rPr>
-        <w:t xml:space="preserve">##  Median :0.00000   Median :0.0000   </w:t>
-      </w:r>
-      <w:r>
-        <w:br w:type="textWrapping"/>
-      </w:r>
-      <w:r>
-        <w:rPr>
-          <w:rStyle w:val="VerbatimChar"/>
-        </w:rPr>
-        <w:t xml:space="preserve">##  Mean   :0.02741   Mean   :0.0274   </w:t>
-      </w:r>
-      <w:r>
-        <w:br w:type="textWrapping"/>
-      </w:r>
-      <w:r>
-        <w:rPr>
-          <w:rStyle w:val="VerbatimChar"/>
-        </w:rPr>
-        <w:t xml:space="preserve">##  3rd Qu.:0.00000   3rd Qu.:0.0000   </w:t>
-      </w:r>
-      <w:r>
-        <w:br w:type="textWrapping"/>
-      </w:r>
-      <w:r>
-        <w:rPr>
-          <w:rStyle w:val="VerbatimChar"/>
-        </w:rPr>
-        <w:t xml:space="preserve">##  Max.   :0.69946   Max.   :0.6994</w:t>
+        <w:t xml:space="preserve">##                         Value   Std. Error       t value p values (t dist)</w:t>
+      </w:r>
+      <w:r>
+        <w:br w:type="textWrapping"/>
+      </w:r>
+      <w:r>
+        <w:rPr>
+          <w:rStyle w:val="VerbatimChar"/>
+        </w:rPr>
+        <w:t xml:space="preserve">## GYEAR           -3.659147e-01 9.756353e-05 -3.750527e+03           0.00000</w:t>
+      </w:r>
+      <w:r>
+        <w:br w:type="textWrapping"/>
+      </w:r>
+      <w:r>
+        <w:rPr>
+          <w:rStyle w:val="VerbatimChar"/>
+        </w:rPr>
+        <w:t xml:space="preserve">## as.factor(CAT)2  9.424477e-01 1.114961e-01  8.452738e+00           0.00000</w:t>
+      </w:r>
+      <w:r>
+        <w:br w:type="textWrapping"/>
+      </w:r>
+      <w:r>
+        <w:rPr>
+          <w:rStyle w:val="VerbatimChar"/>
+        </w:rPr>
+        <w:t xml:space="preserve">## as.factor(CAT)3  9.285464e-01 1.094952e-01  8.480247e+00           0.00000</w:t>
+      </w:r>
+      <w:r>
+        <w:br w:type="textWrapping"/>
+      </w:r>
+      <w:r>
+        <w:rPr>
+          <w:rStyle w:val="VerbatimChar"/>
+        </w:rPr>
+        <w:t xml:space="preserve">## as.factor(CAT)4  4.930423e-01 9.072128e-02  5.434693e+00           0.00000</w:t>
+      </w:r>
+      <w:r>
+        <w:br w:type="textWrapping"/>
+      </w:r>
+      <w:r>
+        <w:rPr>
+          <w:rStyle w:val="VerbatimChar"/>
+        </w:rPr>
+        <w:t xml:space="preserve">## as.factor(CAT)5  3.445585e-02 8.923836e-02  3.861103e-01           0.69946</w:t>
+      </w:r>
+      <w:r>
+        <w:br w:type="textWrapping"/>
+      </w:r>
+      <w:r>
+        <w:rPr>
+          <w:rStyle w:val="VerbatimChar"/>
+        </w:rPr>
+        <w:t xml:space="preserve">## as.factor(CAT)6  2.972598e-01 9.029238e-02  3.292191e+00           0.00101</w:t>
+      </w:r>
+      <w:r>
+        <w:br w:type="textWrapping"/>
+      </w:r>
+      <w:r>
+        <w:rPr>
+          <w:rStyle w:val="VerbatimChar"/>
+        </w:rPr>
+        <w:t xml:space="preserve">## CMADE            2.424001e-02 5.009381e-03  4.838924e+00           0.00000</w:t>
+      </w:r>
+      <w:r>
+        <w:br w:type="textWrapping"/>
+      </w:r>
+      <w:r>
+        <w:rPr>
+          <w:rStyle w:val="VerbatimChar"/>
+        </w:rPr>
+        <w:t xml:space="preserve">## CLAIMS           1.757160e-02 4.546481e-03  3.864879e+00           0.00011</w:t>
+      </w:r>
+      <w:r>
+        <w:br w:type="textWrapping"/>
+      </w:r>
+      <w:r>
+        <w:rPr>
+          <w:rStyle w:val="VerbatimChar"/>
+        </w:rPr>
+        <w:t xml:space="preserve">## ORIGINAL        -8.520660e-01 1.235786e-01 -6.894933e+00           0.00000</w:t>
+      </w:r>
+      <w:r>
+        <w:br w:type="textWrapping"/>
+      </w:r>
+      <w:r>
+        <w:rPr>
+          <w:rStyle w:val="VerbatimChar"/>
+        </w:rPr>
+        <w:t xml:space="preserve">## GENERAL          4.644389e+00 6.794942e-02  6.835069e+01           0.00000</w:t>
+      </w:r>
+      <w:r>
+        <w:br w:type="textWrapping"/>
+      </w:r>
+      <w:r>
+        <w:rPr>
+          <w:rStyle w:val="VerbatimChar"/>
+        </w:rPr>
+        <w:t xml:space="preserve">## FWDAPLAG        -4.885132e-01 2.004388e-02 -2.437219e+01           0.00000</w:t>
+      </w:r>
+      <w:r>
+        <w:br w:type="textWrapping"/>
+      </w:r>
+      <w:r>
+        <w:rPr>
+          <w:rStyle w:val="VerbatimChar"/>
+        </w:rPr>
+        <w:t xml:space="preserve">## BCKGTLAG        -6.675213e-03 3.240554e-03 -2.059899e+00           0.03954</w:t>
+      </w:r>
+      <w:r>
+        <w:br w:type="textWrapping"/>
+      </w:r>
+      <w:r>
+        <w:rPr>
+          <w:rStyle w:val="VerbatimChar"/>
+        </w:rPr>
+        <w:t xml:space="preserve">## 0|1             -7.329911e+02 1.983472e-03 -3.695495e+05           0.00000</w:t>
+      </w:r>
+      <w:r>
+        <w:br w:type="textWrapping"/>
+      </w:r>
+      <w:r>
+        <w:rPr>
+          <w:rStyle w:val="VerbatimChar"/>
+        </w:rPr>
+        <w:t xml:space="preserve">## 1|2             -7.309229e+02 1.050435e-01 -6.958291e+03           0.00000</w:t>
+      </w:r>
+      <w:r>
+        <w:br w:type="textWrapping"/>
+      </w:r>
+      <w:r>
+        <w:rPr>
+          <w:rStyle w:val="VerbatimChar"/>
+        </w:rPr>
+        <w:t xml:space="preserve">## 2|3             -7.298599e+02 1.114458e-01 -6.549013e+03           0.00000</w:t>
+      </w:r>
+      <w:r>
+        <w:br w:type="textWrapping"/>
+      </w:r>
+      <w:r>
+        <w:rPr>
+          <w:rStyle w:val="VerbatimChar"/>
+        </w:rPr>
+        <w:t xml:space="preserve">## 3|4             -7.290789e+02 1.143860e-01 -6.373846e+03           0.00000</w:t>
+      </w:r>
+      <w:r>
+        <w:br w:type="textWrapping"/>
+      </w:r>
+      <w:r>
+        <w:rPr>
+          <w:rStyle w:val="VerbatimChar"/>
+        </w:rPr>
+        <w:t xml:space="preserve">## 4|5             -7.285245e+02 1.165921e-01 -6.248488e+03           0.00000</w:t>
+      </w:r>
+      <w:r>
+        <w:br w:type="textWrapping"/>
+      </w:r>
+      <w:r>
+        <w:rPr>
+          <w:rStyle w:val="VerbatimChar"/>
+        </w:rPr>
+        <w:t xml:space="preserve">## 5|6             -7.280492e+02 1.189090e-01 -6.122741e+03           0.00000</w:t>
+      </w:r>
+      <w:r>
+        <w:br w:type="textWrapping"/>
+      </w:r>
+      <w:r>
+        <w:rPr>
+          <w:rStyle w:val="VerbatimChar"/>
+        </w:rPr>
+        <w:t xml:space="preserve">## 6|7             -7.276995e+02 1.209067e-01 -6.018684e+03           0.00000</w:t>
+      </w:r>
+      <w:r>
+        <w:br w:type="textWrapping"/>
+      </w:r>
+      <w:r>
+        <w:rPr>
+          <w:rStyle w:val="VerbatimChar"/>
+        </w:rPr>
+        <w:t xml:space="preserve">## 7|8             -7.274124e+02 1.228289e-01 -5.922160e+03           0.00000</w:t>
+      </w:r>
+      <w:r>
+        <w:br w:type="textWrapping"/>
+      </w:r>
+      <w:r>
+        <w:rPr>
+          <w:rStyle w:val="VerbatimChar"/>
+        </w:rPr>
+        <w:t xml:space="preserve">## 8|9             -7.271485e+02 1.248661e-01 -5.823424e+03           0.00000</w:t>
+      </w:r>
+      <w:r>
+        <w:br w:type="textWrapping"/>
+      </w:r>
+      <w:r>
+        <w:rPr>
+          <w:rStyle w:val="VerbatimChar"/>
+        </w:rPr>
+        <w:t xml:space="preserve">## 9|10            -7.269330e+02 1.265169e-01 -5.745737e+03           0.00000</w:t>
+      </w:r>
+      <w:r>
+        <w:br w:type="textWrapping"/>
+      </w:r>
+      <w:r>
+        <w:rPr>
+          <w:rStyle w:val="VerbatimChar"/>
+        </w:rPr>
+        <w:t xml:space="preserve">## 10|11           -7.266987e+02 1.287393e-01 -5.644731e+03           0.00000</w:t>
+      </w:r>
+      <w:r>
+        <w:br w:type="textWrapping"/>
+      </w:r>
+      <w:r>
+        <w:rPr>
+          <w:rStyle w:val="VerbatimChar"/>
+        </w:rPr>
+        <w:t xml:space="preserve">## 11|12           -7.264988e+02 1.302928e-01 -5.575892e+03           0.00000</w:t>
+      </w:r>
+      <w:r>
+        <w:br w:type="textWrapping"/>
+      </w:r>
+      <w:r>
+        <w:rPr>
+          <w:rStyle w:val="VerbatimChar"/>
+        </w:rPr>
+        <w:t xml:space="preserve">## 12|13           -7.263228e+02 1.311612e-01 -5.537635e+03           0.00000</w:t>
+      </w:r>
+      <w:r>
+        <w:br w:type="textWrapping"/>
+      </w:r>
+      <w:r>
+        <w:rPr>
+          <w:rStyle w:val="VerbatimChar"/>
+        </w:rPr>
+        <w:t xml:space="preserve">## 13|14           -7.261877e+02 1.314524e-01 -5.524340e+03           0.00000</w:t>
+      </w:r>
+      <w:r>
+        <w:br w:type="textWrapping"/>
+      </w:r>
+      <w:r>
+        <w:rPr>
+          <w:rStyle w:val="VerbatimChar"/>
+        </w:rPr>
+        <w:t xml:space="preserve">## 14|15           -7.260301e+02 1.317950e-01 -5.508782e+03           0.00000</w:t>
+      </w:r>
+      <w:r>
+        <w:br w:type="textWrapping"/>
+      </w:r>
+      <w:r>
+        <w:rPr>
+          <w:rStyle w:val="VerbatimChar"/>
+        </w:rPr>
+        <w:t xml:space="preserve">##                 p values (Normal)</w:t>
+      </w:r>
+      <w:r>
+        <w:br w:type="textWrapping"/>
+      </w:r>
+      <w:r>
+        <w:rPr>
+          <w:rStyle w:val="VerbatimChar"/>
+        </w:rPr>
+        <w:t xml:space="preserve">## GYEAR                     0.00000</w:t>
+      </w:r>
+      <w:r>
+        <w:br w:type="textWrapping"/>
+      </w:r>
+      <w:r>
+        <w:rPr>
+          <w:rStyle w:val="VerbatimChar"/>
+        </w:rPr>
+        <w:t xml:space="preserve">## as.factor(CAT)2           0.00000</w:t>
+      </w:r>
+      <w:r>
+        <w:br w:type="textWrapping"/>
+      </w:r>
+      <w:r>
+        <w:rPr>
+          <w:rStyle w:val="VerbatimChar"/>
+        </w:rPr>
+        <w:t xml:space="preserve">## as.factor(CAT)3           0.00000</w:t>
+      </w:r>
+      <w:r>
+        <w:br w:type="textWrapping"/>
+      </w:r>
+      <w:r>
+        <w:rPr>
+          <w:rStyle w:val="VerbatimChar"/>
+        </w:rPr>
+        <w:t xml:space="preserve">## as.factor(CAT)4           0.00000</w:t>
+      </w:r>
+      <w:r>
+        <w:br w:type="textWrapping"/>
+      </w:r>
+      <w:r>
+        <w:rPr>
+          <w:rStyle w:val="VerbatimChar"/>
+        </w:rPr>
+        <w:t xml:space="preserve">## as.factor(CAT)5           0.69942</w:t>
+      </w:r>
+      <w:r>
+        <w:br w:type="textWrapping"/>
+      </w:r>
+      <w:r>
+        <w:rPr>
+          <w:rStyle w:val="VerbatimChar"/>
+        </w:rPr>
+        <w:t xml:space="preserve">## as.factor(CAT)6           0.00099</w:t>
+      </w:r>
+      <w:r>
+        <w:br w:type="textWrapping"/>
+      </w:r>
+      <w:r>
+        <w:rPr>
+          <w:rStyle w:val="VerbatimChar"/>
+        </w:rPr>
+        <w:t xml:space="preserve">## CMADE                     0.00000</w:t>
+      </w:r>
+      <w:r>
+        <w:br w:type="textWrapping"/>
+      </w:r>
+      <w:r>
+        <w:rPr>
+          <w:rStyle w:val="VerbatimChar"/>
+        </w:rPr>
+        <w:t xml:space="preserve">## CLAIMS                    0.00011</w:t>
+      </w:r>
+      <w:r>
+        <w:br w:type="textWrapping"/>
+      </w:r>
+      <w:r>
+        <w:rPr>
+          <w:rStyle w:val="VerbatimChar"/>
+        </w:rPr>
+        <w:t xml:space="preserve">## ORIGINAL                  0.00000</w:t>
+      </w:r>
+      <w:r>
+        <w:br w:type="textWrapping"/>
+      </w:r>
+      <w:r>
+        <w:rPr>
+          <w:rStyle w:val="VerbatimChar"/>
+        </w:rPr>
+        <w:t xml:space="preserve">## GENERAL                   0.00000</w:t>
+      </w:r>
+      <w:r>
+        <w:br w:type="textWrapping"/>
+      </w:r>
+      <w:r>
+        <w:rPr>
+          <w:rStyle w:val="VerbatimChar"/>
+        </w:rPr>
+        <w:t xml:space="preserve">## FWDAPLAG                  0.00000</w:t>
+      </w:r>
+      <w:r>
+        <w:br w:type="textWrapping"/>
+      </w:r>
+      <w:r>
+        <w:rPr>
+          <w:rStyle w:val="VerbatimChar"/>
+        </w:rPr>
+        <w:t xml:space="preserve">## BCKGTLAG                  0.03941</w:t>
+      </w:r>
+      <w:r>
+        <w:br w:type="textWrapping"/>
+      </w:r>
+      <w:r>
+        <w:rPr>
+          <w:rStyle w:val="VerbatimChar"/>
+        </w:rPr>
+        <w:t xml:space="preserve">## 0|1                       0.00000</w:t>
+      </w:r>
+      <w:r>
+        <w:br w:type="textWrapping"/>
+      </w:r>
+      <w:r>
+        <w:rPr>
+          <w:rStyle w:val="VerbatimChar"/>
+        </w:rPr>
+        <w:t xml:space="preserve">## 1|2                       0.00000</w:t>
+      </w:r>
+      <w:r>
+        <w:br w:type="textWrapping"/>
+      </w:r>
+      <w:r>
+        <w:rPr>
+          <w:rStyle w:val="VerbatimChar"/>
+        </w:rPr>
+        <w:t xml:space="preserve">## 2|3                       0.00000</w:t>
+      </w:r>
+      <w:r>
+        <w:br w:type="textWrapping"/>
+      </w:r>
+      <w:r>
+        <w:rPr>
+          <w:rStyle w:val="VerbatimChar"/>
+        </w:rPr>
+        <w:t xml:space="preserve">## 3|4                       0.00000</w:t>
+      </w:r>
+      <w:r>
+        <w:br w:type="textWrapping"/>
+      </w:r>
+      <w:r>
+        <w:rPr>
+          <w:rStyle w:val="VerbatimChar"/>
+        </w:rPr>
+        <w:t xml:space="preserve">## 4|5                       0.00000</w:t>
+      </w:r>
+      <w:r>
+        <w:br w:type="textWrapping"/>
+      </w:r>
+      <w:r>
+        <w:rPr>
+          <w:rStyle w:val="VerbatimChar"/>
+        </w:rPr>
+        <w:t xml:space="preserve">## 5|6                       0.00000</w:t>
+      </w:r>
+      <w:r>
+        <w:br w:type="textWrapping"/>
+      </w:r>
+      <w:r>
+        <w:rPr>
+          <w:rStyle w:val="VerbatimChar"/>
+        </w:rPr>
+        <w:t xml:space="preserve">## 6|7                       0.00000</w:t>
+      </w:r>
+      <w:r>
+        <w:br w:type="textWrapping"/>
+      </w:r>
+      <w:r>
+        <w:rPr>
+          <w:rStyle w:val="VerbatimChar"/>
+        </w:rPr>
+        <w:t xml:space="preserve">## 7|8                       0.00000</w:t>
+      </w:r>
+      <w:r>
+        <w:br w:type="textWrapping"/>
+      </w:r>
+      <w:r>
+        <w:rPr>
+          <w:rStyle w:val="VerbatimChar"/>
+        </w:rPr>
+        <w:t xml:space="preserve">## 8|9                       0.00000</w:t>
+      </w:r>
+      <w:r>
+        <w:br w:type="textWrapping"/>
+      </w:r>
+      <w:r>
+        <w:rPr>
+          <w:rStyle w:val="VerbatimChar"/>
+        </w:rPr>
+        <w:t xml:space="preserve">## 9|10                      0.00000</w:t>
+      </w:r>
+      <w:r>
+        <w:br w:type="textWrapping"/>
+      </w:r>
+      <w:r>
+        <w:rPr>
+          <w:rStyle w:val="VerbatimChar"/>
+        </w:rPr>
+        <w:t xml:space="preserve">## 10|11                     0.00000</w:t>
+      </w:r>
+      <w:r>
+        <w:br w:type="textWrapping"/>
+      </w:r>
+      <w:r>
+        <w:rPr>
+          <w:rStyle w:val="VerbatimChar"/>
+        </w:rPr>
+        <w:t xml:space="preserve">## 11|12                     0.00000</w:t>
+      </w:r>
+      <w:r>
+        <w:br w:type="textWrapping"/>
+      </w:r>
+      <w:r>
+        <w:rPr>
+          <w:rStyle w:val="VerbatimChar"/>
+        </w:rPr>
+        <w:t xml:space="preserve">## 12|13                     0.00000</w:t>
+      </w:r>
+      <w:r>
+        <w:br w:type="textWrapping"/>
+      </w:r>
+      <w:r>
+        <w:rPr>
+          <w:rStyle w:val="VerbatimChar"/>
+        </w:rPr>
+        <w:t xml:space="preserve">## 13|14                     0.00000</w:t>
+      </w:r>
+      <w:r>
+        <w:br w:type="textWrapping"/>
+      </w:r>
+      <w:r>
+        <w:rPr>
+          <w:rStyle w:val="VerbatimChar"/>
+        </w:rPr>
+        <w:t xml:space="preserve">## 14|15                     0.00000</w:t>
       </w:r>
     </w:p>
     <w:p>

</xml_diff>

<commit_message>
Added second binomial logistic regression and additional code cleaning
</commit_message>
<xml_diff>
--- a/Docs/TownesResearch2019A01.docx
+++ b/Docs/TownesResearch2019A01.docx
@@ -95,7 +95,7 @@
         <w:t xml:space="preserve"> </w:t>
       </w:r>
       <w:r>
-        <w:t xml:space="preserve">10,</w:t>
+        <w:t xml:space="preserve">11,</w:t>
       </w:r>
       <w:r>
         <w:t xml:space="preserve"> </w:t>
@@ -119,7 +119,7 @@
         <w:pStyle w:val="FirstParagraph"/>
       </w:pPr>
       <w:r>
-        <w:t xml:space="preserve">This is an R Notebook for an investigation of improving construct validity in studies of technology transfer.</w:t>
+        <w:t xml:space="preserve">This is an R Notebook for an investigation that explores possiblities for improving construct validity in studies of technology transfer.</w:t>
       </w:r>
     </w:p>
     <w:p>
@@ -137,22 +137,7 @@
         <w:pStyle w:val="FirstParagraph"/>
       </w:pPr>
       <w:r>
-        <w:t xml:space="preserve">The following code chunk enables the R Notebook to integrate seemlessly with the project organization format. This is normally included in the R Notebook to simplify file calls and enable file portability but it has been causing an error. Per Dr. Christopher Prener of Saint Louis University, the error is generated because the</w:t>
-      </w:r>
-      <w:r>
-        <w:t xml:space="preserve"> </w:t>
-      </w:r>
-      <w:r>
-        <w:rPr>
-          <w:rStyle w:val="VerbatimChar"/>
-        </w:rPr>
-        <w:t xml:space="preserve">here::here()</w:t>
-      </w:r>
-      <w:r>
-        <w:t xml:space="preserve"> </w:t>
-      </w:r>
-      <w:r>
-        <w:t xml:space="preserve">function has not been tested with certain combinations of functions. To work around this problem, I’ve embedded the</w:t>
+        <w:t xml:space="preserve">The following code chunk enables the R Notebook to integrate seemlessly with the project organization format. This is normally included in the R Notebook to simplify file calls and enable file portability but it has been causing an error. To work around this problem, I’ve embedded the</w:t>
       </w:r>
       <w:r>
         <w:t xml:space="preserve"> </w:t>
@@ -256,7 +241,7 @@
         <w:pStyle w:val="FirstParagraph"/>
       </w:pPr>
       <w:r>
-        <w:t xml:space="preserve">The following code chunk loads package dependencies required to perform the necessary tasks. Basic tasks include importing, reading, wrangling, and cleaning data; selecting a subset of the data; checking for unique observations, and analyzing missing data.</w:t>
+        <w:t xml:space="preserve">The following code chunk loads package dependencies required to perform the necessary tasks. Basic tasks include importing, reading, wrangling, and cleaning data; selecting a subset of the data; checking for unique observations; analyzing missing data; and performing various types of regression analyses.</w:t>
       </w:r>
     </w:p>
     <w:p>
@@ -615,7 +600,7 @@
         <w:rPr>
           <w:rStyle w:val="CommentTok"/>
         </w:rPr>
-        <w:t xml:space="preserve"># contains function for McFadden's Pseudo R2 for logistic regression</w:t>
+        <w:t xml:space="preserve"># contains function for pseudo R2 measures for logistic regression</w:t>
       </w:r>
       <w:r>
         <w:br w:type="textWrapping"/>
@@ -636,7 +621,7 @@
         <w:rPr>
           <w:rStyle w:val="CommentTok"/>
         </w:rPr>
-        <w:t xml:space="preserve"># contains function for Hosmer-Lemdshow goodness of fit test</w:t>
+        <w:t xml:space="preserve"># contains function for Hosmer-Lemeshow goodness of fit test</w:t>
       </w:r>
     </w:p>
     <w:p>
@@ -1022,9 +1007,9 @@
       <w:pPr>
         <w:pStyle w:val="Heading2"/>
       </w:pPr>
-      <w:bookmarkStart w:id="25" w:name="sample-data"/>
-      <w:r>
-        <w:t xml:space="preserve">Sample Data</w:t>
+      <w:bookmarkStart w:id="25" w:name="extract-sample-data"/>
+      <w:r>
+        <w:t xml:space="preserve">Extract Sample Data</w:t>
       </w:r>
       <w:bookmarkEnd w:id="25"/>
     </w:p>
@@ -1249,9 +1234,9 @@
       <w:pPr>
         <w:pStyle w:val="Heading2"/>
       </w:pPr>
-      <w:bookmarkStart w:id="26" w:name="clean-data-phase-1"/>
-      <w:r>
-        <w:t xml:space="preserve">Clean Data Phase 1</w:t>
+      <w:bookmarkStart w:id="26" w:name="clean-data-01"/>
+      <w:r>
+        <w:t xml:space="preserve">Clean Data 01</w:t>
       </w:r>
       <w:bookmarkEnd w:id="26"/>
     </w:p>
@@ -2037,7 +2022,7 @@
         <w:t xml:space="preserve"> </w:t>
       </w:r>
       <w:r>
-        <w:t xml:space="preserve">variable to determine if that variable can be used as a unique identifier for each observation. Finally, it checks for duplicate observations across all variables to ensure that each case is unique.</w:t>
+        <w:t xml:space="preserve">variable to determine if that variable can be used as a unique identifier for each case. Finally, it checks for duplicate observations across all variables to ensure that each case is unique.</w:t>
       </w:r>
     </w:p>
     <w:p>
@@ -2918,9 +2903,9 @@
       <w:pPr>
         <w:pStyle w:val="Heading2"/>
       </w:pPr>
-      <w:bookmarkStart w:id="29" w:name="central-tendency"/>
-      <w:r>
-        <w:t xml:space="preserve">Central Tendency</w:t>
+      <w:bookmarkStart w:id="29" w:name="calculate-measures-of-central-tendency"/>
+      <w:r>
+        <w:t xml:space="preserve">Calculate Measures of Central Tendency</w:t>
       </w:r>
       <w:bookmarkEnd w:id="29"/>
     </w:p>
@@ -3144,9 +3129,9 @@
       <w:pPr>
         <w:pStyle w:val="Heading2"/>
       </w:pPr>
-      <w:bookmarkStart w:id="30" w:name="histograms"/>
-      <w:r>
-        <w:t xml:space="preserve">Histograms</w:t>
+      <w:bookmarkStart w:id="30" w:name="prepare-histograms"/>
+      <w:r>
+        <w:t xml:space="preserve">Prepare Histograms</w:t>
       </w:r>
       <w:bookmarkEnd w:id="30"/>
     </w:p>
@@ -3155,7 +3140,7 @@
         <w:pStyle w:val="FirstParagraph"/>
       </w:pPr>
       <w:r>
-        <w:t xml:space="preserve">The following code chunk displays histograms for the variables of primary interest to enable visual inspection of the data to evaluate whether or not they fit normal distributions. The code chunk generates separate</w:t>
+        <w:t xml:space="preserve">The following code chunk displays histograms for the variables to enable visual inspection of the data to evaluate whether or not they fit normal distributions. The code chunk generates separate</w:t>
       </w:r>
       <w:r>
         <w:t xml:space="preserve"> </w:t>
@@ -3170,7 +3155,7 @@
         <w:t xml:space="preserve"> </w:t>
       </w:r>
       <w:r>
-        <w:t xml:space="preserve">files that are saved in the</w:t>
+        <w:t xml:space="preserve">files for each histogram, which are saved in the</w:t>
       </w:r>
       <w:r>
         <w:t xml:space="preserve"> </w:t>
@@ -4928,9 +4913,9 @@
       <w:pPr>
         <w:pStyle w:val="Heading2"/>
       </w:pPr>
-      <w:bookmarkStart w:id="40" w:name="scatter-plots"/>
-      <w:r>
-        <w:t xml:space="preserve">Scatter Plots</w:t>
+      <w:bookmarkStart w:id="40" w:name="prepare-scatter-plots"/>
+      <w:r>
+        <w:t xml:space="preserve">Prepare Scatter Plots</w:t>
       </w:r>
       <w:bookmarkEnd w:id="40"/>
     </w:p>
@@ -4954,7 +4939,7 @@
         <w:t xml:space="preserve"> </w:t>
       </w:r>
       <w:r>
-        <w:t xml:space="preserve">as the dependent variable against each of the the primary independent variables of interest to visually inspect for linear relationships between the dependent variable and each of the independent variables. The code chunk generates separate</w:t>
+        <w:t xml:space="preserve">as the dependent variable against each of the the independent variables to visually inspect for linear relationships between the dependent variable and each of the independent variables. The code chunk generates separate</w:t>
       </w:r>
       <w:r>
         <w:t xml:space="preserve"> </w:t>
@@ -4969,7 +4954,7 @@
         <w:t xml:space="preserve"> </w:t>
       </w:r>
       <w:r>
-        <w:t xml:space="preserve">files that are saved in the</w:t>
+        <w:t xml:space="preserve">files for each scatter plot, which are saved in the</w:t>
       </w:r>
       <w:r>
         <w:t xml:space="preserve"> </w:t>
@@ -6726,9 +6711,9 @@
       <w:pPr>
         <w:pStyle w:val="Heading2"/>
       </w:pPr>
-      <w:bookmarkStart w:id="49" w:name="q-q-plots"/>
-      <w:r>
-        <w:t xml:space="preserve">Q-Q Plots</w:t>
+      <w:bookmarkStart w:id="49" w:name="prepare-q-q-plots"/>
+      <w:r>
+        <w:t xml:space="preserve">Prepare Q-Q Plots</w:t>
       </w:r>
       <w:bookmarkEnd w:id="49"/>
     </w:p>
@@ -6737,7 +6722,7 @@
         <w:pStyle w:val="FirstParagraph"/>
       </w:pPr>
       <w:r>
-        <w:t xml:space="preserve">The following code chunk displays Quantile-Quantile (Q-Q) plots to check for normal distribution in the data sample for each variable of primary interest. The code chunk generates separate</w:t>
+        <w:t xml:space="preserve">The following code chunk displays Quantile-Quantile (Q-Q) plots to check for normal distribution in the data sample for each variable. The code chunk generates separate</w:t>
       </w:r>
       <w:r>
         <w:t xml:space="preserve"> </w:t>
@@ -6752,7 +6737,7 @@
         <w:t xml:space="preserve"> </w:t>
       </w:r>
       <w:r>
-        <w:t xml:space="preserve">files that are saved in the</w:t>
+        <w:t xml:space="preserve">files for each Q-Q plot, which are saved in the</w:t>
       </w:r>
       <w:r>
         <w:t xml:space="preserve"> </w:t>
@@ -8773,9 +8758,9 @@
       <w:pPr>
         <w:pStyle w:val="Heading2"/>
       </w:pPr>
-      <w:bookmarkStart w:id="58" w:name="pairwise-correlation-coefficients"/>
-      <w:r>
-        <w:t xml:space="preserve">Pairwise Correlation Coefficients</w:t>
+      <w:bookmarkStart w:id="58" w:name="X9b2502416c17671cdccf29406bf387b37e3faef"/>
+      <w:r>
+        <w:t xml:space="preserve">Calculate Pairwise Correlation Coefficients</w:t>
       </w:r>
       <w:bookmarkEnd w:id="58"/>
     </w:p>
@@ -9035,9 +9020,9 @@
       <w:pPr>
         <w:pStyle w:val="Heading2"/>
       </w:pPr>
-      <w:bookmarkStart w:id="59" w:name="clean-data-2"/>
-      <w:r>
-        <w:t xml:space="preserve">Clean Data 2</w:t>
+      <w:bookmarkStart w:id="59" w:name="modify-data-01"/>
+      <w:r>
+        <w:t xml:space="preserve">Modify Data 01</w:t>
       </w:r>
       <w:bookmarkEnd w:id="59"/>
     </w:p>
@@ -9046,7 +9031,7 @@
         <w:pStyle w:val="FirstParagraph"/>
       </w:pPr>
       <w:r>
-        <w:t xml:space="preserve">The following code chunk creates additional variables needed for the binary logistic regression, ordinal logistic regression, and multiple regression analyses and removes variables that will not be used. It first creates a new variable called</w:t>
+        <w:t xml:space="preserve">The following code chunk creates additional variables needed for the binary logistic regression, ordinal logistic regression, and multiple regression analyses. It first creates a new variable called</w:t>
       </w:r>
       <w:r>
         <w:t xml:space="preserve"> </w:t>
@@ -9814,9 +9799,9 @@
       <w:pPr>
         <w:pStyle w:val="Heading2"/>
       </w:pPr>
-      <w:bookmarkStart w:id="60" w:name="observation-counts-1"/>
-      <w:r>
-        <w:t xml:space="preserve">Observation Counts 1</w:t>
+      <w:bookmarkStart w:id="60" w:name="count-observations-01"/>
+      <w:r>
+        <w:t xml:space="preserve">Count Observations 01</w:t>
       </w:r>
       <w:bookmarkEnd w:id="60"/>
     </w:p>
@@ -9825,7 +9810,7 @@
         <w:pStyle w:val="FirstParagraph"/>
       </w:pPr>
       <w:r>
-        <w:t xml:space="preserve">The following code chunk determines the number of observations for each outcome of each nominal and ordinal independent variable to determine if the sample size is large enough for logistic regression analysis, which requires at least 10 observations for the least frequent outcome for each independent variable.</w:t>
+        <w:t xml:space="preserve">The following code chunk calculates the number of observations for each outcome of each nominal and ordinal variable to determine if the sample size is large enough for logistic regression analysis, which requires at least 10 observations for the least frequent outcome for each variable.</w:t>
       </w:r>
     </w:p>
     <w:p>
@@ -11689,9 +11674,9 @@
       <w:pPr>
         <w:pStyle w:val="Heading2"/>
       </w:pPr>
-      <w:bookmarkStart w:id="61" w:name="clean-data-3"/>
-      <w:r>
-        <w:t xml:space="preserve">Clean Data 3</w:t>
+      <w:bookmarkStart w:id="61" w:name="modify-data-02"/>
+      <w:r>
+        <w:t xml:space="preserve">Modify Data 02</w:t>
       </w:r>
       <w:bookmarkEnd w:id="61"/>
     </w:p>
@@ -11715,7 +11700,7 @@
         <w:t xml:space="preserve"> </w:t>
       </w:r>
       <w:r>
-        <w:t xml:space="preserve">is greater than or equal to 15 citations cases for the logistic regression analysis because most of those outcome levels do not have enough cases individually for logistic regression analysis which requires at least 10 cases for the least frequent outcome level of each independent variable.</w:t>
+        <w:t xml:space="preserve">is greater than or equal to 15 citations because most outcome levels above 15 citations do not have enough cases individually for logistic regression analysis, which requires at least 10 cases for the least frequent outcome level of each variable. This was also done to simplify the ordinal logistic regression analysis.</w:t>
       </w:r>
     </w:p>
     <w:p>
@@ -11865,9 +11850,9 @@
       <w:pPr>
         <w:pStyle w:val="Heading2"/>
       </w:pPr>
-      <w:bookmarkStart w:id="62" w:name="observation-counts-2"/>
-      <w:r>
-        <w:t xml:space="preserve">Observation Counts 2</w:t>
+      <w:bookmarkStart w:id="62" w:name="count-observations-02"/>
+      <w:r>
+        <w:t xml:space="preserve">Count Observations 02</w:t>
       </w:r>
       <w:bookmarkEnd w:id="62"/>
     </w:p>
@@ -11876,7 +11861,7 @@
         <w:pStyle w:val="FirstParagraph"/>
       </w:pPr>
       <w:r>
-        <w:t xml:space="preserve">The following code chunk checks the number of observations for each outcome level of the new</w:t>
+        <w:t xml:space="preserve">The following code chunk calculates the number of observations for each outcome level of the new</w:t>
       </w:r>
       <w:r>
         <w:t xml:space="preserve"> </w:t>
@@ -12168,13 +12153,13 @@
         <w:rPr>
           <w:rStyle w:val="VerbatimChar"/>
         </w:rPr>
-        <w:t xml:space="preserve">CRECbinomial</w:t>
-      </w:r>
-      <w:r>
-        <w:t xml:space="preserve"> </w:t>
-      </w:r>
-      <w:r>
-        <w:t xml:space="preserve">as the dependent variable in a binary logistic regression analysis. It then displays the results. It also calculates the odds ratio, McFadden pseudo R-squared, confidence intervals for the coefficients, and Hosemer-Lemeshow goodness of fit test.</w:t>
+        <w:t xml:space="preserve">CRECbinary</w:t>
+      </w:r>
+      <w:r>
+        <w:t xml:space="preserve"> </w:t>
+      </w:r>
+      <w:r>
+        <w:t xml:space="preserve">as the dependent variable in a binary logistic regression analysis. It then displays the results. It also calculates the odds ratio, various pseudo R-squared measures, confidence intervals for the coefficients, and Hosemer-Lemeshow goodness of fit test.</w:t>
       </w:r>
     </w:p>
     <w:p>
@@ -13312,11 +13297,1686 @@
       <w:pPr>
         <w:pStyle w:val="Heading2"/>
       </w:pPr>
-      <w:bookmarkStart w:id="64" w:name="ordinal-logistic-regression-analysis"/>
+      <w:bookmarkStart w:id="64" w:name="modify-data-03"/>
+      <w:r>
+        <w:t xml:space="preserve">Modify Data 03</w:t>
+      </w:r>
+      <w:bookmarkEnd w:id="64"/>
+    </w:p>
+    <w:p>
+      <w:pPr>
+        <w:pStyle w:val="FirstParagraph"/>
+      </w:pPr>
+      <w:r>
+        <w:t xml:space="preserve">The following code chunk creates a new variable called</w:t>
+      </w:r>
+      <w:r>
+        <w:t xml:space="preserve"> </w:t>
+      </w:r>
+      <w:r>
+        <w:rPr>
+          <w:rStyle w:val="VerbatimChar"/>
+        </w:rPr>
+        <w:t xml:space="preserve">CRECmdnSplt</w:t>
+      </w:r>
+      <w:r>
+        <w:t xml:space="preserve"> </w:t>
+      </w:r>
+      <w:r>
+        <w:t xml:space="preserve">using a median split of the</w:t>
+      </w:r>
+      <w:r>
+        <w:t xml:space="preserve"> </w:t>
+      </w:r>
+      <w:r>
+        <w:rPr>
+          <w:rStyle w:val="VerbatimChar"/>
+        </w:rPr>
+        <w:t xml:space="preserve">CRECEIVE</w:t>
+      </w:r>
+      <w:r>
+        <w:t xml:space="preserve"> </w:t>
+      </w:r>
+      <w:r>
+        <w:t xml:space="preserve">values. It then calculates the number of observations for each outcome level of the new variable.</w:t>
+      </w:r>
+    </w:p>
+    <w:p>
+      <w:pPr>
+        <w:pStyle w:val="SourceCode"/>
+      </w:pPr>
+      <w:r>
+        <w:rPr>
+          <w:rStyle w:val="NormalTok"/>
+        </w:rPr>
+        <w:t xml:space="preserve">Sample90to95C </w:t>
+      </w:r>
+      <w:r>
+        <w:rPr>
+          <w:rStyle w:val="OperatorTok"/>
+        </w:rPr>
+        <w:t xml:space="preserve">%&gt;%</w:t>
+      </w:r>
+      <w:r>
+        <w:br w:type="textWrapping"/>
+      </w:r>
+      <w:r>
+        <w:rPr>
+          <w:rStyle w:val="StringTok"/>
+        </w:rPr>
+        <w:t xml:space="preserve">  </w:t>
+      </w:r>
+      <w:r>
+        <w:rPr>
+          <w:rStyle w:val="KeywordTok"/>
+        </w:rPr>
+        <w:t xml:space="preserve">mutate</w:t>
+      </w:r>
+      <w:r>
+        <w:rPr>
+          <w:rStyle w:val="NormalTok"/>
+        </w:rPr>
+        <w:t xml:space="preserve">(</w:t>
+      </w:r>
+      <w:r>
+        <w:rPr>
+          <w:rStyle w:val="DataTypeTok"/>
+        </w:rPr>
+        <w:t xml:space="preserve">CRECmdnSplt =</w:t>
+      </w:r>
+      <w:r>
+        <w:rPr>
+          <w:rStyle w:val="NormalTok"/>
+        </w:rPr>
+        <w:t xml:space="preserve"> </w:t>
+      </w:r>
+      <w:r>
+        <w:rPr>
+          <w:rStyle w:val="KeywordTok"/>
+        </w:rPr>
+        <w:t xml:space="preserve">ifelse</w:t>
+      </w:r>
+      <w:r>
+        <w:rPr>
+          <w:rStyle w:val="NormalTok"/>
+        </w:rPr>
+        <w:t xml:space="preserve">(CRECEIVE </w:t>
+      </w:r>
+      <w:r>
+        <w:rPr>
+          <w:rStyle w:val="OperatorTok"/>
+        </w:rPr>
+        <w:t xml:space="preserve">&lt;=</w:t>
+      </w:r>
+      <w:r>
+        <w:rPr>
+          <w:rStyle w:val="StringTok"/>
+        </w:rPr>
+        <w:t xml:space="preserve"> </w:t>
+      </w:r>
+      <w:r>
+        <w:rPr>
+          <w:rStyle w:val="KeywordTok"/>
+        </w:rPr>
+        <w:t xml:space="preserve">median</w:t>
+      </w:r>
+      <w:r>
+        <w:rPr>
+          <w:rStyle w:val="NormalTok"/>
+        </w:rPr>
+        <w:t xml:space="preserve">(CRECEIVE),</w:t>
+      </w:r>
+      <w:r>
+        <w:rPr>
+          <w:rStyle w:val="DecValTok"/>
+        </w:rPr>
+        <w:t xml:space="preserve">0</w:t>
+      </w:r>
+      <w:r>
+        <w:rPr>
+          <w:rStyle w:val="NormalTok"/>
+        </w:rPr>
+        <w:t xml:space="preserve">,</w:t>
+      </w:r>
+      <w:r>
+        <w:rPr>
+          <w:rStyle w:val="DecValTok"/>
+        </w:rPr>
+        <w:t xml:space="preserve">1</w:t>
+      </w:r>
+      <w:r>
+        <w:rPr>
+          <w:rStyle w:val="NormalTok"/>
+        </w:rPr>
+        <w:t xml:space="preserve">)) -&gt;</w:t>
+      </w:r>
+      <w:r>
+        <w:rPr>
+          <w:rStyle w:val="StringTok"/>
+        </w:rPr>
+        <w:t xml:space="preserve"> </w:t>
+      </w:r>
+      <w:r>
+        <w:rPr>
+          <w:rStyle w:val="NormalTok"/>
+        </w:rPr>
+        <w:t xml:space="preserve">Sample90to95C</w:t>
+      </w:r>
+      <w:r>
+        <w:br w:type="textWrapping"/>
+      </w:r>
+      <w:r>
+        <w:br w:type="textWrapping"/>
+      </w:r>
+      <w:r>
+        <w:rPr>
+          <w:rStyle w:val="NormalTok"/>
+        </w:rPr>
+        <w:t xml:space="preserve">Sample90to95C </w:t>
+      </w:r>
+      <w:r>
+        <w:rPr>
+          <w:rStyle w:val="OperatorTok"/>
+        </w:rPr>
+        <w:t xml:space="preserve">%&gt;%</w:t>
+      </w:r>
+      <w:r>
+        <w:br w:type="textWrapping"/>
+      </w:r>
+      <w:r>
+        <w:rPr>
+          <w:rStyle w:val="StringTok"/>
+        </w:rPr>
+        <w:t xml:space="preserve">  </w:t>
+      </w:r>
+      <w:r>
+        <w:rPr>
+          <w:rStyle w:val="KeywordTok"/>
+        </w:rPr>
+        <w:t xml:space="preserve">group_by</w:t>
+      </w:r>
+      <w:r>
+        <w:rPr>
+          <w:rStyle w:val="NormalTok"/>
+        </w:rPr>
+        <w:t xml:space="preserve">(CRECordinal) </w:t>
+      </w:r>
+      <w:r>
+        <w:rPr>
+          <w:rStyle w:val="OperatorTok"/>
+        </w:rPr>
+        <w:t xml:space="preserve">%&gt;%</w:t>
+      </w:r>
+      <w:r>
+        <w:br w:type="textWrapping"/>
+      </w:r>
+      <w:r>
+        <w:rPr>
+          <w:rStyle w:val="StringTok"/>
+        </w:rPr>
+        <w:t xml:space="preserve">  </w:t>
+      </w:r>
+      <w:r>
+        <w:rPr>
+          <w:rStyle w:val="KeywordTok"/>
+        </w:rPr>
+        <w:t xml:space="preserve">summarize</w:t>
+      </w:r>
+      <w:r>
+        <w:rPr>
+          <w:rStyle w:val="NormalTok"/>
+        </w:rPr>
+        <w:t xml:space="preserve">(</w:t>
+      </w:r>
+      <w:r>
+        <w:rPr>
+          <w:rStyle w:val="KeywordTok"/>
+        </w:rPr>
+        <w:t xml:space="preserve">n</w:t>
+      </w:r>
+      <w:r>
+        <w:rPr>
+          <w:rStyle w:val="NormalTok"/>
+        </w:rPr>
+        <w:t xml:space="preserve">())</w:t>
+      </w:r>
+    </w:p>
+    <w:p>
+      <w:pPr>
+        <w:pStyle w:val="SourceCode"/>
+      </w:pPr>
+      <w:r>
+        <w:rPr>
+          <w:rStyle w:val="VerbatimChar"/>
+        </w:rPr>
+        <w:t xml:space="preserve">## # A tibble: 16 x 2</w:t>
+      </w:r>
+      <w:r>
+        <w:br w:type="textWrapping"/>
+      </w:r>
+      <w:r>
+        <w:rPr>
+          <w:rStyle w:val="VerbatimChar"/>
+        </w:rPr>
+        <w:t xml:space="preserve">##    CRECordinal `n()`</w:t>
+      </w:r>
+      <w:r>
+        <w:br w:type="textWrapping"/>
+      </w:r>
+      <w:r>
+        <w:rPr>
+          <w:rStyle w:val="VerbatimChar"/>
+        </w:rPr>
+        <w:t xml:space="preserve">##          &lt;dbl&gt; &lt;int&gt;</w:t>
+      </w:r>
+      <w:r>
+        <w:br w:type="textWrapping"/>
+      </w:r>
+      <w:r>
+        <w:rPr>
+          <w:rStyle w:val="VerbatimChar"/>
+        </w:rPr>
+        <w:t xml:space="preserve">##  1           0   325</w:t>
+      </w:r>
+      <w:r>
+        <w:br w:type="textWrapping"/>
+      </w:r>
+      <w:r>
+        <w:rPr>
+          <w:rStyle w:val="VerbatimChar"/>
+        </w:rPr>
+        <w:t xml:space="preserve">##  2           1   307</w:t>
+      </w:r>
+      <w:r>
+        <w:br w:type="textWrapping"/>
+      </w:r>
+      <w:r>
+        <w:rPr>
+          <w:rStyle w:val="VerbatimChar"/>
+        </w:rPr>
+        <w:t xml:space="preserve">##  3           2   265</w:t>
+      </w:r>
+      <w:r>
+        <w:br w:type="textWrapping"/>
+      </w:r>
+      <w:r>
+        <w:rPr>
+          <w:rStyle w:val="VerbatimChar"/>
+        </w:rPr>
+        <w:t xml:space="preserve">##  4           3   234</w:t>
+      </w:r>
+      <w:r>
+        <w:br w:type="textWrapping"/>
+      </w:r>
+      <w:r>
+        <w:rPr>
+          <w:rStyle w:val="VerbatimChar"/>
+        </w:rPr>
+        <w:t xml:space="preserve">##  5           4   172</w:t>
+      </w:r>
+      <w:r>
+        <w:br w:type="textWrapping"/>
+      </w:r>
+      <w:r>
+        <w:rPr>
+          <w:rStyle w:val="VerbatimChar"/>
+        </w:rPr>
+        <w:t xml:space="preserve">##  6           5   142</w:t>
+      </w:r>
+      <w:r>
+        <w:br w:type="textWrapping"/>
+      </w:r>
+      <w:r>
+        <w:rPr>
+          <w:rStyle w:val="VerbatimChar"/>
+        </w:rPr>
+        <w:t xml:space="preserve">##  7           6    98</w:t>
+      </w:r>
+      <w:r>
+        <w:br w:type="textWrapping"/>
+      </w:r>
+      <w:r>
+        <w:rPr>
+          <w:rStyle w:val="VerbatimChar"/>
+        </w:rPr>
+        <w:t xml:space="preserve">##  8           7    73</w:t>
+      </w:r>
+      <w:r>
+        <w:br w:type="textWrapping"/>
+      </w:r>
+      <w:r>
+        <w:rPr>
+          <w:rStyle w:val="VerbatimChar"/>
+        </w:rPr>
+        <w:t xml:space="preserve">##  9           8    60</w:t>
+      </w:r>
+      <w:r>
+        <w:br w:type="textWrapping"/>
+      </w:r>
+      <w:r>
+        <w:rPr>
+          <w:rStyle w:val="VerbatimChar"/>
+        </w:rPr>
+        <w:t xml:space="preserve">## 10           9    44</w:t>
+      </w:r>
+      <w:r>
+        <w:br w:type="textWrapping"/>
+      </w:r>
+      <w:r>
+        <w:rPr>
+          <w:rStyle w:val="VerbatimChar"/>
+        </w:rPr>
+        <w:t xml:space="preserve">## 11          10    43</w:t>
+      </w:r>
+      <w:r>
+        <w:br w:type="textWrapping"/>
+      </w:r>
+      <w:r>
+        <w:rPr>
+          <w:rStyle w:val="VerbatimChar"/>
+        </w:rPr>
+        <w:t xml:space="preserve">## 12          11    33</w:t>
+      </w:r>
+      <w:r>
+        <w:br w:type="textWrapping"/>
+      </w:r>
+      <w:r>
+        <w:rPr>
+          <w:rStyle w:val="VerbatimChar"/>
+        </w:rPr>
+        <w:t xml:space="preserve">## 13          12    26</w:t>
+      </w:r>
+      <w:r>
+        <w:br w:type="textWrapping"/>
+      </w:r>
+      <w:r>
+        <w:rPr>
+          <w:rStyle w:val="VerbatimChar"/>
+        </w:rPr>
+        <w:t xml:space="preserve">## 14          13    18</w:t>
+      </w:r>
+      <w:r>
+        <w:br w:type="textWrapping"/>
+      </w:r>
+      <w:r>
+        <w:rPr>
+          <w:rStyle w:val="VerbatimChar"/>
+        </w:rPr>
+        <w:t xml:space="preserve">## 15          14    19</w:t>
+      </w:r>
+      <w:r>
+        <w:br w:type="textWrapping"/>
+      </w:r>
+      <w:r>
+        <w:rPr>
+          <w:rStyle w:val="VerbatimChar"/>
+        </w:rPr>
+        <w:t xml:space="preserve">## 16          15   139</w:t>
+      </w:r>
+    </w:p>
+    <w:p>
+      <w:pPr>
+        <w:pStyle w:val="Heading2"/>
+      </w:pPr>
+      <w:bookmarkStart w:id="65" w:name="binomial-logistic-regression-02"/>
+      <w:r>
+        <w:t xml:space="preserve">Binomial Logistic Regression 02</w:t>
+      </w:r>
+      <w:bookmarkEnd w:id="65"/>
+    </w:p>
+    <w:p>
+      <w:pPr>
+        <w:pStyle w:val="FirstParagraph"/>
+      </w:pPr>
+      <w:r>
+        <w:t xml:space="preserve">The following code chunk uses the new dichotomous variable</w:t>
+      </w:r>
+      <w:r>
+        <w:t xml:space="preserve"> </w:t>
+      </w:r>
+      <w:r>
+        <w:rPr>
+          <w:rStyle w:val="VerbatimChar"/>
+        </w:rPr>
+        <w:t xml:space="preserve">CRECmdnSplt</w:t>
+      </w:r>
+      <w:r>
+        <w:t xml:space="preserve"> </w:t>
+      </w:r>
+      <w:r>
+        <w:t xml:space="preserve">as the dependent variable in a binary logistic regression analysis. It then displays the results. It also calculates the odds ratio, various pseudo R-squared measures, confidence intervals for the coefficients, and Hosemer-Lemeshow goodness of fit test.</w:t>
+      </w:r>
+    </w:p>
+    <w:p>
+      <w:pPr>
+        <w:pStyle w:val="SourceCode"/>
+      </w:pPr>
+      <w:r>
+        <w:rPr>
+          <w:rStyle w:val="NormalTok"/>
+        </w:rPr>
+        <w:t xml:space="preserve">logitCRECEIVE02 &lt;-</w:t>
+      </w:r>
+      <w:r>
+        <w:rPr>
+          <w:rStyle w:val="StringTok"/>
+        </w:rPr>
+        <w:t xml:space="preserve"> </w:t>
+      </w:r>
+      <w:r>
+        <w:rPr>
+          <w:rStyle w:val="KeywordTok"/>
+        </w:rPr>
+        <w:t xml:space="preserve">glm</w:t>
+      </w:r>
+      <w:r>
+        <w:rPr>
+          <w:rStyle w:val="NormalTok"/>
+        </w:rPr>
+        <w:t xml:space="preserve">(CRECmdnSplt </w:t>
+      </w:r>
+      <w:r>
+        <w:rPr>
+          <w:rStyle w:val="OperatorTok"/>
+        </w:rPr>
+        <w:t xml:space="preserve">~</w:t>
+      </w:r>
+      <w:r>
+        <w:rPr>
+          <w:rStyle w:val="StringTok"/>
+        </w:rPr>
+        <w:t xml:space="preserve"> </w:t>
+      </w:r>
+      <w:r>
+        <w:rPr>
+          <w:rStyle w:val="NormalTok"/>
+        </w:rPr>
+        <w:t xml:space="preserve">GYEAR </w:t>
+      </w:r>
+      <w:r>
+        <w:rPr>
+          <w:rStyle w:val="OperatorTok"/>
+        </w:rPr>
+        <w:t xml:space="preserve">+</w:t>
+      </w:r>
+      <w:r>
+        <w:rPr>
+          <w:rStyle w:val="StringTok"/>
+        </w:rPr>
+        <w:t xml:space="preserve"> </w:t>
+      </w:r>
+      <w:r>
+        <w:rPr>
+          <w:rStyle w:val="KeywordTok"/>
+        </w:rPr>
+        <w:t xml:space="preserve">as.factor</w:t>
+      </w:r>
+      <w:r>
+        <w:rPr>
+          <w:rStyle w:val="NormalTok"/>
+        </w:rPr>
+        <w:t xml:space="preserve">(CAT) </w:t>
+      </w:r>
+      <w:r>
+        <w:rPr>
+          <w:rStyle w:val="OperatorTok"/>
+        </w:rPr>
+        <w:t xml:space="preserve">+</w:t>
+      </w:r>
+      <w:r>
+        <w:rPr>
+          <w:rStyle w:val="StringTok"/>
+        </w:rPr>
+        <w:t xml:space="preserve"> </w:t>
+      </w:r>
+      <w:r>
+        <w:rPr>
+          <w:rStyle w:val="NormalTok"/>
+        </w:rPr>
+        <w:t xml:space="preserve">CMADE </w:t>
+      </w:r>
+      <w:r>
+        <w:rPr>
+          <w:rStyle w:val="OperatorTok"/>
+        </w:rPr>
+        <w:t xml:space="preserve">+</w:t>
+      </w:r>
+      <w:r>
+        <w:rPr>
+          <w:rStyle w:val="StringTok"/>
+        </w:rPr>
+        <w:t xml:space="preserve"> </w:t>
+      </w:r>
+      <w:r>
+        <w:rPr>
+          <w:rStyle w:val="NormalTok"/>
+        </w:rPr>
+        <w:t xml:space="preserve">CLAIMS </w:t>
+      </w:r>
+      <w:r>
+        <w:rPr>
+          <w:rStyle w:val="OperatorTok"/>
+        </w:rPr>
+        <w:t xml:space="preserve">+</w:t>
+      </w:r>
+      <w:r>
+        <w:rPr>
+          <w:rStyle w:val="StringTok"/>
+        </w:rPr>
+        <w:t xml:space="preserve"> </w:t>
+      </w:r>
+      <w:r>
+        <w:br w:type="textWrapping"/>
+      </w:r>
+      <w:r>
+        <w:rPr>
+          <w:rStyle w:val="StringTok"/>
+        </w:rPr>
+        <w:t xml:space="preserve">                       </w:t>
+      </w:r>
+      <w:r>
+        <w:rPr>
+          <w:rStyle w:val="NormalTok"/>
+        </w:rPr>
+        <w:t xml:space="preserve">ORIGINAL </w:t>
+      </w:r>
+      <w:r>
+        <w:rPr>
+          <w:rStyle w:val="OperatorTok"/>
+        </w:rPr>
+        <w:t xml:space="preserve">+</w:t>
+      </w:r>
+      <w:r>
+        <w:rPr>
+          <w:rStyle w:val="StringTok"/>
+        </w:rPr>
+        <w:t xml:space="preserve"> </w:t>
+      </w:r>
+      <w:r>
+        <w:rPr>
+          <w:rStyle w:val="NormalTok"/>
+        </w:rPr>
+        <w:t xml:space="preserve">GENERAL </w:t>
+      </w:r>
+      <w:r>
+        <w:rPr>
+          <w:rStyle w:val="OperatorTok"/>
+        </w:rPr>
+        <w:t xml:space="preserve">+</w:t>
+      </w:r>
+      <w:r>
+        <w:rPr>
+          <w:rStyle w:val="StringTok"/>
+        </w:rPr>
+        <w:t xml:space="preserve"> </w:t>
+      </w:r>
+      <w:r>
+        <w:rPr>
+          <w:rStyle w:val="NormalTok"/>
+        </w:rPr>
+        <w:t xml:space="preserve">FWDAPLAG </w:t>
+      </w:r>
+      <w:r>
+        <w:rPr>
+          <w:rStyle w:val="OperatorTok"/>
+        </w:rPr>
+        <w:t xml:space="preserve">+</w:t>
+      </w:r>
+      <w:r>
+        <w:rPr>
+          <w:rStyle w:val="StringTok"/>
+        </w:rPr>
+        <w:t xml:space="preserve"> </w:t>
+      </w:r>
+      <w:r>
+        <w:rPr>
+          <w:rStyle w:val="NormalTok"/>
+        </w:rPr>
+        <w:t xml:space="preserve">BCKGTLAG, </w:t>
+      </w:r>
+      <w:r>
+        <w:br w:type="textWrapping"/>
+      </w:r>
+      <w:r>
+        <w:rPr>
+          <w:rStyle w:val="NormalTok"/>
+        </w:rPr>
+        <w:t xml:space="preserve">                     </w:t>
+      </w:r>
+      <w:r>
+        <w:rPr>
+          <w:rStyle w:val="DataTypeTok"/>
+        </w:rPr>
+        <w:t xml:space="preserve">data =</w:t>
+      </w:r>
+      <w:r>
+        <w:rPr>
+          <w:rStyle w:val="NormalTok"/>
+        </w:rPr>
+        <w:t xml:space="preserve"> Sample90to95C, </w:t>
+      </w:r>
+      <w:r>
+        <w:rPr>
+          <w:rStyle w:val="DataTypeTok"/>
+        </w:rPr>
+        <w:t xml:space="preserve">family =</w:t>
+      </w:r>
+      <w:r>
+        <w:rPr>
+          <w:rStyle w:val="NormalTok"/>
+        </w:rPr>
+        <w:t xml:space="preserve"> binomial, </w:t>
+      </w:r>
+      <w:r>
+        <w:br w:type="textWrapping"/>
+      </w:r>
+      <w:r>
+        <w:rPr>
+          <w:rStyle w:val="NormalTok"/>
+        </w:rPr>
+        <w:t xml:space="preserve">                     </w:t>
+      </w:r>
+      <w:r>
+        <w:rPr>
+          <w:rStyle w:val="DataTypeTok"/>
+        </w:rPr>
+        <w:t xml:space="preserve">na.action =</w:t>
+      </w:r>
+      <w:r>
+        <w:rPr>
+          <w:rStyle w:val="NormalTok"/>
+        </w:rPr>
+        <w:t xml:space="preserve"> na.omit)</w:t>
+      </w:r>
+      <w:r>
+        <w:br w:type="textWrapping"/>
+      </w:r>
+      <w:r>
+        <w:rPr>
+          <w:rStyle w:val="KeywordTok"/>
+        </w:rPr>
+        <w:t xml:space="preserve">summary</w:t>
+      </w:r>
+      <w:r>
+        <w:rPr>
+          <w:rStyle w:val="NormalTok"/>
+        </w:rPr>
+        <w:t xml:space="preserve">(logitCRECEIVE02)</w:t>
+      </w:r>
+    </w:p>
+    <w:p>
+      <w:pPr>
+        <w:pStyle w:val="SourceCode"/>
+      </w:pPr>
+      <w:r>
+        <w:rPr>
+          <w:rStyle w:val="VerbatimChar"/>
+        </w:rPr>
+        <w:t xml:space="preserve">## </w:t>
+      </w:r>
+      <w:r>
+        <w:br w:type="textWrapping"/>
+      </w:r>
+      <w:r>
+        <w:rPr>
+          <w:rStyle w:val="VerbatimChar"/>
+        </w:rPr>
+        <w:t xml:space="preserve">## Call:</w:t>
+      </w:r>
+      <w:r>
+        <w:br w:type="textWrapping"/>
+      </w:r>
+      <w:r>
+        <w:rPr>
+          <w:rStyle w:val="VerbatimChar"/>
+        </w:rPr>
+        <w:t xml:space="preserve">## glm(formula = CRECmdnSplt ~ GYEAR + as.factor(CAT) + CMADE + </w:t>
+      </w:r>
+      <w:r>
+        <w:br w:type="textWrapping"/>
+      </w:r>
+      <w:r>
+        <w:rPr>
+          <w:rStyle w:val="VerbatimChar"/>
+        </w:rPr>
+        <w:t xml:space="preserve">##     CLAIMS + ORIGINAL + GENERAL + FWDAPLAG + BCKGTLAG, family = binomial, </w:t>
+      </w:r>
+      <w:r>
+        <w:br w:type="textWrapping"/>
+      </w:r>
+      <w:r>
+        <w:rPr>
+          <w:rStyle w:val="VerbatimChar"/>
+        </w:rPr>
+        <w:t xml:space="preserve">##     data = Sample90to95C, na.action = na.omit)</w:t>
+      </w:r>
+      <w:r>
+        <w:br w:type="textWrapping"/>
+      </w:r>
+      <w:r>
+        <w:rPr>
+          <w:rStyle w:val="VerbatimChar"/>
+        </w:rPr>
+        <w:t xml:space="preserve">## </w:t>
+      </w:r>
+      <w:r>
+        <w:br w:type="textWrapping"/>
+      </w:r>
+      <w:r>
+        <w:rPr>
+          <w:rStyle w:val="VerbatimChar"/>
+        </w:rPr>
+        <w:t xml:space="preserve">## Deviance Residuals: </w:t>
+      </w:r>
+      <w:r>
+        <w:br w:type="textWrapping"/>
+      </w:r>
+      <w:r>
+        <w:rPr>
+          <w:rStyle w:val="VerbatimChar"/>
+        </w:rPr>
+        <w:t xml:space="preserve">##     Min       1Q   Median       3Q      Max  </w:t>
+      </w:r>
+      <w:r>
+        <w:br w:type="textWrapping"/>
+      </w:r>
+      <w:r>
+        <w:rPr>
+          <w:rStyle w:val="VerbatimChar"/>
+        </w:rPr>
+        <w:t xml:space="preserve">## -2.4878  -0.7198  -0.2807   0.7900   2.2788  </w:t>
+      </w:r>
+      <w:r>
+        <w:br w:type="textWrapping"/>
+      </w:r>
+      <w:r>
+        <w:rPr>
+          <w:rStyle w:val="VerbatimChar"/>
+        </w:rPr>
+        <w:t xml:space="preserve">## </w:t>
+      </w:r>
+      <w:r>
+        <w:br w:type="textWrapping"/>
+      </w:r>
+      <w:r>
+        <w:rPr>
+          <w:rStyle w:val="VerbatimChar"/>
+        </w:rPr>
+        <w:t xml:space="preserve">## Coefficients:</w:t>
+      </w:r>
+      <w:r>
+        <w:br w:type="textWrapping"/>
+      </w:r>
+      <w:r>
+        <w:rPr>
+          <w:rStyle w:val="VerbatimChar"/>
+        </w:rPr>
+        <w:t xml:space="preserve">##                   Estimate Std. Error z value Pr(&gt;|z|)    </w:t>
+      </w:r>
+      <w:r>
+        <w:br w:type="textWrapping"/>
+      </w:r>
+      <w:r>
+        <w:rPr>
+          <w:rStyle w:val="VerbatimChar"/>
+        </w:rPr>
+        <w:t xml:space="preserve">## (Intercept)     530.049130  71.396218   7.424 1.14e-13 ***</w:t>
+      </w:r>
+      <w:r>
+        <w:br w:type="textWrapping"/>
+      </w:r>
+      <w:r>
+        <w:rPr>
+          <w:rStyle w:val="VerbatimChar"/>
+        </w:rPr>
+        <w:t xml:space="preserve">## GYEAR            -0.266350   0.035824  -7.435 1.05e-13 ***</w:t>
+      </w:r>
+      <w:r>
+        <w:br w:type="textWrapping"/>
+      </w:r>
+      <w:r>
+        <w:rPr>
+          <w:rStyle w:val="VerbatimChar"/>
+        </w:rPr>
+        <w:t xml:space="preserve">## as.factor(CAT)2   1.001504   0.222754   4.496 6.92e-06 ***</w:t>
+      </w:r>
+      <w:r>
+        <w:br w:type="textWrapping"/>
+      </w:r>
+      <w:r>
+        <w:rPr>
+          <w:rStyle w:val="VerbatimChar"/>
+        </w:rPr>
+        <w:t xml:space="preserve">## as.factor(CAT)3   0.724961   0.218178   3.323 0.000891 ***</w:t>
+      </w:r>
+      <w:r>
+        <w:br w:type="textWrapping"/>
+      </w:r>
+      <w:r>
+        <w:rPr>
+          <w:rStyle w:val="VerbatimChar"/>
+        </w:rPr>
+        <w:t xml:space="preserve">## as.factor(CAT)4   0.401390   0.184315   2.178 0.029425 *  </w:t>
+      </w:r>
+      <w:r>
+        <w:br w:type="textWrapping"/>
+      </w:r>
+      <w:r>
+        <w:rPr>
+          <w:rStyle w:val="VerbatimChar"/>
+        </w:rPr>
+        <w:t xml:space="preserve">## as.factor(CAT)5   0.115214   0.181788   0.634 0.526222    </w:t>
+      </w:r>
+      <w:r>
+        <w:br w:type="textWrapping"/>
+      </w:r>
+      <w:r>
+        <w:rPr>
+          <w:rStyle w:val="VerbatimChar"/>
+        </w:rPr>
+        <w:t xml:space="preserve">## as.factor(CAT)6   0.349511   0.186079   1.878 0.060342 .  </w:t>
+      </w:r>
+      <w:r>
+        <w:br w:type="textWrapping"/>
+      </w:r>
+      <w:r>
+        <w:rPr>
+          <w:rStyle w:val="VerbatimChar"/>
+        </w:rPr>
+        <w:t xml:space="preserve">## CMADE             0.024088   0.007466   3.226 0.001254 ** </w:t>
+      </w:r>
+      <w:r>
+        <w:br w:type="textWrapping"/>
+      </w:r>
+      <w:r>
+        <w:rPr>
+          <w:rStyle w:val="VerbatimChar"/>
+        </w:rPr>
+        <w:t xml:space="preserve">## CLAIMS            0.014959   0.006127   2.441 0.014634 *  </w:t>
+      </w:r>
+      <w:r>
+        <w:br w:type="textWrapping"/>
+      </w:r>
+      <w:r>
+        <w:rPr>
+          <w:rStyle w:val="VerbatimChar"/>
+        </w:rPr>
+        <w:t xml:space="preserve">## ORIGINAL         -1.101033   0.221183  -4.978 6.43e-07 ***</w:t>
+      </w:r>
+      <w:r>
+        <w:br w:type="textWrapping"/>
+      </w:r>
+      <w:r>
+        <w:rPr>
+          <w:rStyle w:val="VerbatimChar"/>
+        </w:rPr>
+        <w:t xml:space="preserve">## GENERAL           4.277086   0.231356  18.487  &lt; 2e-16 ***</w:t>
+      </w:r>
+      <w:r>
+        <w:br w:type="textWrapping"/>
+      </w:r>
+      <w:r>
+        <w:rPr>
+          <w:rStyle w:val="VerbatimChar"/>
+        </w:rPr>
+        <w:t xml:space="preserve">## FWDAPLAG         -0.199317   0.027395  -7.276 3.45e-13 ***</w:t>
+      </w:r>
+      <w:r>
+        <w:br w:type="textWrapping"/>
+      </w:r>
+      <w:r>
+        <w:rPr>
+          <w:rStyle w:val="VerbatimChar"/>
+        </w:rPr>
+        <w:t xml:space="preserve">## BCKGTLAG         -0.014514   0.004839  -2.999 0.002707 ** </w:t>
+      </w:r>
+      <w:r>
+        <w:br w:type="textWrapping"/>
+      </w:r>
+      <w:r>
+        <w:rPr>
+          <w:rStyle w:val="VerbatimChar"/>
+        </w:rPr>
+        <w:t xml:space="preserve">## ---</w:t>
+      </w:r>
+      <w:r>
+        <w:br w:type="textWrapping"/>
+      </w:r>
+      <w:r>
+        <w:rPr>
+          <w:rStyle w:val="VerbatimChar"/>
+        </w:rPr>
+        <w:t xml:space="preserve">## Signif. codes:  0 '***' 0.001 '**' 0.01 '*' 0.05 '.' 0.1 ' ' 1</w:t>
+      </w:r>
+      <w:r>
+        <w:br w:type="textWrapping"/>
+      </w:r>
+      <w:r>
+        <w:rPr>
+          <w:rStyle w:val="VerbatimChar"/>
+        </w:rPr>
+        <w:t xml:space="preserve">## </w:t>
+      </w:r>
+      <w:r>
+        <w:br w:type="textWrapping"/>
+      </w:r>
+      <w:r>
+        <w:rPr>
+          <w:rStyle w:val="VerbatimChar"/>
+        </w:rPr>
+        <w:t xml:space="preserve">## (Dispersion parameter for binomial family taken to be 1)</w:t>
+      </w:r>
+      <w:r>
+        <w:br w:type="textWrapping"/>
+      </w:r>
+      <w:r>
+        <w:rPr>
+          <w:rStyle w:val="VerbatimChar"/>
+        </w:rPr>
+        <w:t xml:space="preserve">## </w:t>
+      </w:r>
+      <w:r>
+        <w:br w:type="textWrapping"/>
+      </w:r>
+      <w:r>
+        <w:rPr>
+          <w:rStyle w:val="VerbatimChar"/>
+        </w:rPr>
+        <w:t xml:space="preserve">##     Null deviance: 2734.8  on 1997  degrees of freedom</w:t>
+      </w:r>
+      <w:r>
+        <w:br w:type="textWrapping"/>
+      </w:r>
+      <w:r>
+        <w:rPr>
+          <w:rStyle w:val="VerbatimChar"/>
+        </w:rPr>
+        <w:t xml:space="preserve">## Residual deviance: 1927.5  on 1985  degrees of freedom</w:t>
+      </w:r>
+      <w:r>
+        <w:br w:type="textWrapping"/>
+      </w:r>
+      <w:r>
+        <w:rPr>
+          <w:rStyle w:val="VerbatimChar"/>
+        </w:rPr>
+        <w:t xml:space="preserve">## AIC: 1953.5</w:t>
+      </w:r>
+      <w:r>
+        <w:br w:type="textWrapping"/>
+      </w:r>
+      <w:r>
+        <w:rPr>
+          <w:rStyle w:val="VerbatimChar"/>
+        </w:rPr>
+        <w:t xml:space="preserve">## </w:t>
+      </w:r>
+      <w:r>
+        <w:br w:type="textWrapping"/>
+      </w:r>
+      <w:r>
+        <w:rPr>
+          <w:rStyle w:val="VerbatimChar"/>
+        </w:rPr>
+        <w:t xml:space="preserve">## Number of Fisher Scoring iterations: 5</w:t>
+      </w:r>
+    </w:p>
+    <w:p>
+      <w:pPr>
+        <w:pStyle w:val="SourceCode"/>
+      </w:pPr>
+      <w:r>
+        <w:rPr>
+          <w:rStyle w:val="CommentTok"/>
+        </w:rPr>
+        <w:t xml:space="preserve"># Raise e to the coefficients</w:t>
+      </w:r>
+      <w:r>
+        <w:br w:type="textWrapping"/>
+      </w:r>
+      <w:r>
+        <w:rPr>
+          <w:rStyle w:val="KeywordTok"/>
+        </w:rPr>
+        <w:t xml:space="preserve">exp</w:t>
+      </w:r>
+      <w:r>
+        <w:rPr>
+          <w:rStyle w:val="NormalTok"/>
+        </w:rPr>
+        <w:t xml:space="preserve">(</w:t>
+      </w:r>
+      <w:r>
+        <w:rPr>
+          <w:rStyle w:val="KeywordTok"/>
+        </w:rPr>
+        <w:t xml:space="preserve">coef</w:t>
+      </w:r>
+      <w:r>
+        <w:rPr>
+          <w:rStyle w:val="NormalTok"/>
+        </w:rPr>
+        <w:t xml:space="preserve">(logitCRECEIVE02))</w:t>
+      </w:r>
+    </w:p>
+    <w:p>
+      <w:pPr>
+        <w:pStyle w:val="SourceCode"/>
+      </w:pPr>
+      <w:r>
+        <w:rPr>
+          <w:rStyle w:val="VerbatimChar"/>
+        </w:rPr>
+        <w:t xml:space="preserve">##     (Intercept)           GYEAR as.factor(CAT)2 as.factor(CAT)3 </w:t>
+      </w:r>
+      <w:r>
+        <w:br w:type="textWrapping"/>
+      </w:r>
+      <w:r>
+        <w:rPr>
+          <w:rStyle w:val="VerbatimChar"/>
+        </w:rPr>
+        <w:t xml:space="preserve">##   1.575478e+230    7.661711e-01    2.722374e+00    2.064650e+00 </w:t>
+      </w:r>
+      <w:r>
+        <w:br w:type="textWrapping"/>
+      </w:r>
+      <w:r>
+        <w:rPr>
+          <w:rStyle w:val="VerbatimChar"/>
+        </w:rPr>
+        <w:t xml:space="preserve">## as.factor(CAT)4 as.factor(CAT)5 as.factor(CAT)6           CMADE </w:t>
+      </w:r>
+      <w:r>
+        <w:br w:type="textWrapping"/>
+      </w:r>
+      <w:r>
+        <w:rPr>
+          <w:rStyle w:val="VerbatimChar"/>
+        </w:rPr>
+        <w:t xml:space="preserve">##    1.493900e+00    1.122114e+00    1.418373e+00    1.024380e+00 </w:t>
+      </w:r>
+      <w:r>
+        <w:br w:type="textWrapping"/>
+      </w:r>
+      <w:r>
+        <w:rPr>
+          <w:rStyle w:val="VerbatimChar"/>
+        </w:rPr>
+        <w:t xml:space="preserve">##          CLAIMS        ORIGINAL         GENERAL        FWDAPLAG </w:t>
+      </w:r>
+      <w:r>
+        <w:br w:type="textWrapping"/>
+      </w:r>
+      <w:r>
+        <w:rPr>
+          <w:rStyle w:val="VerbatimChar"/>
+        </w:rPr>
+        <w:t xml:space="preserve">##    1.015072e+00    3.325274e-01    7.203026e+01    8.192905e-01 </w:t>
+      </w:r>
+      <w:r>
+        <w:br w:type="textWrapping"/>
+      </w:r>
+      <w:r>
+        <w:rPr>
+          <w:rStyle w:val="VerbatimChar"/>
+        </w:rPr>
+        <w:t xml:space="preserve">##        BCKGTLAG </w:t>
+      </w:r>
+      <w:r>
+        <w:br w:type="textWrapping"/>
+      </w:r>
+      <w:r>
+        <w:rPr>
+          <w:rStyle w:val="VerbatimChar"/>
+        </w:rPr>
+        <w:t xml:space="preserve">##    9.855905e-01</w:t>
+      </w:r>
+    </w:p>
+    <w:p>
+      <w:pPr>
+        <w:pStyle w:val="SourceCode"/>
+      </w:pPr>
+      <w:r>
+        <w:rPr>
+          <w:rStyle w:val="CommentTok"/>
+        </w:rPr>
+        <w:t xml:space="preserve"># Obtain various pseudo R-squared measures</w:t>
+      </w:r>
+      <w:r>
+        <w:br w:type="textWrapping"/>
+      </w:r>
+      <w:r>
+        <w:rPr>
+          <w:rStyle w:val="KeywordTok"/>
+        </w:rPr>
+        <w:t xml:space="preserve">pR2</w:t>
+      </w:r>
+      <w:r>
+        <w:rPr>
+          <w:rStyle w:val="NormalTok"/>
+        </w:rPr>
+        <w:t xml:space="preserve">(logitCRECEIVE02)</w:t>
+      </w:r>
+    </w:p>
+    <w:p>
+      <w:pPr>
+        <w:pStyle w:val="SourceCode"/>
+      </w:pPr>
+      <w:r>
+        <w:rPr>
+          <w:rStyle w:val="VerbatimChar"/>
+        </w:rPr>
+        <w:t xml:space="preserve">##           llh       llhNull            G2      McFadden          r2ML </w:t>
+      </w:r>
+      <w:r>
+        <w:br w:type="textWrapping"/>
+      </w:r>
+      <w:r>
+        <w:rPr>
+          <w:rStyle w:val="VerbatimChar"/>
+        </w:rPr>
+        <w:t xml:space="preserve">##  -963.7701190 -1367.4155161   807.2907942     0.2951885     0.3323889 </w:t>
+      </w:r>
+      <w:r>
+        <w:br w:type="textWrapping"/>
+      </w:r>
+      <w:r>
+        <w:rPr>
+          <w:rStyle w:val="VerbatimChar"/>
+        </w:rPr>
+        <w:t xml:space="preserve">##          r2CU </w:t>
+      </w:r>
+      <w:r>
+        <w:br w:type="textWrapping"/>
+      </w:r>
+      <w:r>
+        <w:rPr>
+          <w:rStyle w:val="VerbatimChar"/>
+        </w:rPr>
+        <w:t xml:space="preserve">##     0.4458102</w:t>
+      </w:r>
+    </w:p>
+    <w:p>
+      <w:pPr>
+        <w:pStyle w:val="SourceCode"/>
+      </w:pPr>
+      <w:r>
+        <w:rPr>
+          <w:rStyle w:val="CommentTok"/>
+        </w:rPr>
+        <w:t xml:space="preserve"># Confidence intervals for the coefficients</w:t>
+      </w:r>
+      <w:r>
+        <w:br w:type="textWrapping"/>
+      </w:r>
+      <w:r>
+        <w:rPr>
+          <w:rStyle w:val="KeywordTok"/>
+        </w:rPr>
+        <w:t xml:space="preserve">confint</w:t>
+      </w:r>
+      <w:r>
+        <w:rPr>
+          <w:rStyle w:val="NormalTok"/>
+        </w:rPr>
+        <w:t xml:space="preserve">(logitCRECEIVE02, </w:t>
+      </w:r>
+      <w:r>
+        <w:rPr>
+          <w:rStyle w:val="DataTypeTok"/>
+        </w:rPr>
+        <w:t xml:space="preserve">level =</w:t>
+      </w:r>
+      <w:r>
+        <w:rPr>
+          <w:rStyle w:val="NormalTok"/>
+        </w:rPr>
+        <w:t xml:space="preserve"> </w:t>
+      </w:r>
+      <w:r>
+        <w:rPr>
+          <w:rStyle w:val="FloatTok"/>
+        </w:rPr>
+        <w:t xml:space="preserve">0.95</w:t>
+      </w:r>
+      <w:r>
+        <w:rPr>
+          <w:rStyle w:val="NormalTok"/>
+        </w:rPr>
+        <w:t xml:space="preserve">)</w:t>
+      </w:r>
+    </w:p>
+    <w:p>
+      <w:pPr>
+        <w:pStyle w:val="SourceCode"/>
+      </w:pPr>
+      <w:r>
+        <w:rPr>
+          <w:rStyle w:val="VerbatimChar"/>
+        </w:rPr>
+        <w:t xml:space="preserve">##                         2.5 %        97.5 %</w:t>
+      </w:r>
+      <w:r>
+        <w:br w:type="textWrapping"/>
+      </w:r>
+      <w:r>
+        <w:rPr>
+          <w:rStyle w:val="VerbatimChar"/>
+        </w:rPr>
+        <w:t xml:space="preserve">## (Intercept)     391.073793803 671.087874003</w:t>
+      </w:r>
+      <w:r>
+        <w:br w:type="textWrapping"/>
+      </w:r>
+      <w:r>
+        <w:rPr>
+          <w:rStyle w:val="VerbatimChar"/>
+        </w:rPr>
+        <w:t xml:space="preserve">## GYEAR            -0.337118070  -0.196617860</w:t>
+      </w:r>
+      <w:r>
+        <w:br w:type="textWrapping"/>
+      </w:r>
+      <w:r>
+        <w:rPr>
+          <w:rStyle w:val="VerbatimChar"/>
+        </w:rPr>
+        <w:t xml:space="preserve">## as.factor(CAT)2   0.567854360   1.441666434</w:t>
+      </w:r>
+      <w:r>
+        <w:br w:type="textWrapping"/>
+      </w:r>
+      <w:r>
+        <w:rPr>
+          <w:rStyle w:val="VerbatimChar"/>
+        </w:rPr>
+        <w:t xml:space="preserve">## as.factor(CAT)3   0.298812304   1.154626357</w:t>
+      </w:r>
+      <w:r>
+        <w:br w:type="textWrapping"/>
+      </w:r>
+      <w:r>
+        <w:rPr>
+          <w:rStyle w:val="VerbatimChar"/>
+        </w:rPr>
+        <w:t xml:space="preserve">## as.factor(CAT)4   0.040892175   0.763794014</w:t>
+      </w:r>
+      <w:r>
+        <w:br w:type="textWrapping"/>
+      </w:r>
+      <w:r>
+        <w:rPr>
+          <w:rStyle w:val="VerbatimChar"/>
+        </w:rPr>
+        <w:t xml:space="preserve">## as.factor(CAT)5  -0.240815919   0.472184516</w:t>
+      </w:r>
+      <w:r>
+        <w:br w:type="textWrapping"/>
+      </w:r>
+      <w:r>
+        <w:rPr>
+          <w:rStyle w:val="VerbatimChar"/>
+        </w:rPr>
+        <w:t xml:space="preserve">## as.factor(CAT)6  -0.014495946   0.715336476</w:t>
+      </w:r>
+      <w:r>
+        <w:br w:type="textWrapping"/>
+      </w:r>
+      <w:r>
+        <w:rPr>
+          <w:rStyle w:val="VerbatimChar"/>
+        </w:rPr>
+        <w:t xml:space="preserve">## CMADE             0.009997771   0.039406928</w:t>
+      </w:r>
+      <w:r>
+        <w:br w:type="textWrapping"/>
+      </w:r>
+      <w:r>
+        <w:rPr>
+          <w:rStyle w:val="VerbatimChar"/>
+        </w:rPr>
+        <w:t xml:space="preserve">## CLAIMS            0.003043646   0.027084072</w:t>
+      </w:r>
+      <w:r>
+        <w:br w:type="textWrapping"/>
+      </w:r>
+      <w:r>
+        <w:rPr>
+          <w:rStyle w:val="VerbatimChar"/>
+        </w:rPr>
+        <w:t xml:space="preserve">## ORIGINAL         -1.538150917  -0.670628626</w:t>
+      </w:r>
+      <w:r>
+        <w:br w:type="textWrapping"/>
+      </w:r>
+      <w:r>
+        <w:rPr>
+          <w:rStyle w:val="VerbatimChar"/>
+        </w:rPr>
+        <w:t xml:space="preserve">## GENERAL           3.829929593   4.737274993</w:t>
+      </w:r>
+      <w:r>
+        <w:br w:type="textWrapping"/>
+      </w:r>
+      <w:r>
+        <w:rPr>
+          <w:rStyle w:val="VerbatimChar"/>
+        </w:rPr>
+        <w:t xml:space="preserve">## FWDAPLAG         -0.254298531  -0.146799712</w:t>
+      </w:r>
+      <w:r>
+        <w:br w:type="textWrapping"/>
+      </w:r>
+      <w:r>
+        <w:rPr>
+          <w:rStyle w:val="VerbatimChar"/>
+        </w:rPr>
+        <w:t xml:space="preserve">## BCKGTLAG         -0.024240990  -0.005233893</w:t>
+      </w:r>
+    </w:p>
+    <w:p>
+      <w:pPr>
+        <w:pStyle w:val="SourceCode"/>
+      </w:pPr>
+      <w:r>
+        <w:rPr>
+          <w:rStyle w:val="CommentTok"/>
+        </w:rPr>
+        <w:t xml:space="preserve"># Hosemer-Lemeshow Goodness of Fit Test</w:t>
+      </w:r>
+      <w:r>
+        <w:br w:type="textWrapping"/>
+      </w:r>
+      <w:r>
+        <w:rPr>
+          <w:rStyle w:val="NormalTok"/>
+        </w:rPr>
+        <w:t xml:space="preserve">HosLemBinomial02 &lt;-</w:t>
+      </w:r>
+      <w:r>
+        <w:rPr>
+          <w:rStyle w:val="StringTok"/>
+        </w:rPr>
+        <w:t xml:space="preserve"> </w:t>
+      </w:r>
+      <w:r>
+        <w:rPr>
+          <w:rStyle w:val="KeywordTok"/>
+        </w:rPr>
+        <w:t xml:space="preserve">hoslem.test</w:t>
+      </w:r>
+      <w:r>
+        <w:rPr>
+          <w:rStyle w:val="NormalTok"/>
+        </w:rPr>
+        <w:t xml:space="preserve">(Sample90to95C</w:t>
+      </w:r>
+      <w:r>
+        <w:rPr>
+          <w:rStyle w:val="OperatorTok"/>
+        </w:rPr>
+        <w:t xml:space="preserve">$</w:t>
+      </w:r>
+      <w:r>
+        <w:rPr>
+          <w:rStyle w:val="NormalTok"/>
+        </w:rPr>
+        <w:t xml:space="preserve">CRECmdnSplt, </w:t>
+      </w:r>
+      <w:r>
+        <w:br w:type="textWrapping"/>
+      </w:r>
+      <w:r>
+        <w:rPr>
+          <w:rStyle w:val="NormalTok"/>
+        </w:rPr>
+        <w:t xml:space="preserve">                              </w:t>
+      </w:r>
+      <w:r>
+        <w:rPr>
+          <w:rStyle w:val="KeywordTok"/>
+        </w:rPr>
+        <w:t xml:space="preserve">fitted</w:t>
+      </w:r>
+      <w:r>
+        <w:rPr>
+          <w:rStyle w:val="NormalTok"/>
+        </w:rPr>
+        <w:t xml:space="preserve">(logitCRECEIVE02), </w:t>
+      </w:r>
+      <w:r>
+        <w:rPr>
+          <w:rStyle w:val="DataTypeTok"/>
+        </w:rPr>
+        <w:t xml:space="preserve">g=</w:t>
+      </w:r>
+      <w:r>
+        <w:rPr>
+          <w:rStyle w:val="DecValTok"/>
+        </w:rPr>
+        <w:t xml:space="preserve">10</w:t>
+      </w:r>
+      <w:r>
+        <w:rPr>
+          <w:rStyle w:val="NormalTok"/>
+        </w:rPr>
+        <w:t xml:space="preserve">)</w:t>
+      </w:r>
+      <w:r>
+        <w:br w:type="textWrapping"/>
+      </w:r>
+      <w:r>
+        <w:rPr>
+          <w:rStyle w:val="KeywordTok"/>
+        </w:rPr>
+        <w:t xml:space="preserve">print</w:t>
+      </w:r>
+      <w:r>
+        <w:rPr>
+          <w:rStyle w:val="NormalTok"/>
+        </w:rPr>
+        <w:t xml:space="preserve">(HosLemBinomial02)</w:t>
+      </w:r>
+    </w:p>
+    <w:p>
+      <w:pPr>
+        <w:pStyle w:val="SourceCode"/>
+      </w:pPr>
+      <w:r>
+        <w:rPr>
+          <w:rStyle w:val="VerbatimChar"/>
+        </w:rPr>
+        <w:t xml:space="preserve">## </w:t>
+      </w:r>
+      <w:r>
+        <w:br w:type="textWrapping"/>
+      </w:r>
+      <w:r>
+        <w:rPr>
+          <w:rStyle w:val="VerbatimChar"/>
+        </w:rPr>
+        <w:t xml:space="preserve">##  Hosmer and Lemeshow goodness of fit (GOF) test</w:t>
+      </w:r>
+      <w:r>
+        <w:br w:type="textWrapping"/>
+      </w:r>
+      <w:r>
+        <w:rPr>
+          <w:rStyle w:val="VerbatimChar"/>
+        </w:rPr>
+        <w:t xml:space="preserve">## </w:t>
+      </w:r>
+      <w:r>
+        <w:br w:type="textWrapping"/>
+      </w:r>
+      <w:r>
+        <w:rPr>
+          <w:rStyle w:val="VerbatimChar"/>
+        </w:rPr>
+        <w:t xml:space="preserve">## data:  Sample90to95C$CRECmdnSplt, fitted(logitCRECEIVE02)</w:t>
+      </w:r>
+      <w:r>
+        <w:br w:type="textWrapping"/>
+      </w:r>
+      <w:r>
+        <w:rPr>
+          <w:rStyle w:val="VerbatimChar"/>
+        </w:rPr>
+        <w:t xml:space="preserve">## X-squared = 30.913, df = 8, p-value = 0.0001456</w:t>
+      </w:r>
+    </w:p>
+    <w:p>
+      <w:pPr>
+        <w:pStyle w:val="SourceCode"/>
+      </w:pPr>
+      <w:r>
+        <w:rPr>
+          <w:rStyle w:val="KeywordTok"/>
+        </w:rPr>
+        <w:t xml:space="preserve">cbind</w:t>
+      </w:r>
+      <w:r>
+        <w:rPr>
+          <w:rStyle w:val="NormalTok"/>
+        </w:rPr>
+        <w:t xml:space="preserve">(HosLemBinomial02</w:t>
+      </w:r>
+      <w:r>
+        <w:rPr>
+          <w:rStyle w:val="OperatorTok"/>
+        </w:rPr>
+        <w:t xml:space="preserve">$</w:t>
+      </w:r>
+      <w:r>
+        <w:rPr>
+          <w:rStyle w:val="NormalTok"/>
+        </w:rPr>
+        <w:t xml:space="preserve">expected, HosLemBinomial02</w:t>
+      </w:r>
+      <w:r>
+        <w:rPr>
+          <w:rStyle w:val="OperatorTok"/>
+        </w:rPr>
+        <w:t xml:space="preserve">$</w:t>
+      </w:r>
+      <w:r>
+        <w:rPr>
+          <w:rStyle w:val="NormalTok"/>
+        </w:rPr>
+        <w:t xml:space="preserve">observed)</w:t>
+      </w:r>
+    </w:p>
+    <w:p>
+      <w:pPr>
+        <w:pStyle w:val="SourceCode"/>
+      </w:pPr>
+      <w:r>
+        <w:rPr>
+          <w:rStyle w:val="VerbatimChar"/>
+        </w:rPr>
+        <w:t xml:space="preserve">##                      yhat0      yhat1  y0  y1</w:t>
+      </w:r>
+      <w:r>
+        <w:br w:type="textWrapping"/>
+      </w:r>
+      <w:r>
+        <w:rPr>
+          <w:rStyle w:val="VerbatimChar"/>
+        </w:rPr>
+        <w:t xml:space="preserve">## [0.00453,0.0533] 193.47787   6.522134 200   0</w:t>
+      </w:r>
+      <w:r>
+        <w:br w:type="textWrapping"/>
+      </w:r>
+      <w:r>
+        <w:rPr>
+          <w:rStyle w:val="VerbatimChar"/>
+        </w:rPr>
+        <w:t xml:space="preserve">## (0.0533,0.119]   182.51013  17.489868 191   9</w:t>
+      </w:r>
+      <w:r>
+        <w:br w:type="textWrapping"/>
+      </w:r>
+      <w:r>
+        <w:rPr>
+          <w:rStyle w:val="VerbatimChar"/>
+        </w:rPr>
+        <w:t xml:space="preserve">## (0.119,0.189]    169.43856  30.561440 172  28</w:t>
+      </w:r>
+      <w:r>
+        <w:br w:type="textWrapping"/>
+      </w:r>
+      <w:r>
+        <w:rPr>
+          <w:rStyle w:val="VerbatimChar"/>
+        </w:rPr>
+        <w:t xml:space="preserve">## (0.189,0.279]    152.73414  46.265862 141  58</w:t>
+      </w:r>
+      <w:r>
+        <w:br w:type="textWrapping"/>
+      </w:r>
+      <w:r>
+        <w:rPr>
+          <w:rStyle w:val="VerbatimChar"/>
+        </w:rPr>
+        <w:t xml:space="preserve">## (0.279,0.414]    132.08743  67.912568 120  80</w:t>
+      </w:r>
+      <w:r>
+        <w:br w:type="textWrapping"/>
+      </w:r>
+      <w:r>
+        <w:rPr>
+          <w:rStyle w:val="VerbatimChar"/>
+        </w:rPr>
+        <w:t xml:space="preserve">## (0.414,0.55]     103.11823  96.881768  86 114</w:t>
+      </w:r>
+      <w:r>
+        <w:br w:type="textWrapping"/>
+      </w:r>
+      <w:r>
+        <w:rPr>
+          <w:rStyle w:val="VerbatimChar"/>
+        </w:rPr>
+        <w:t xml:space="preserve">## (0.55,0.659]      78.16828 120.831722  81 118</w:t>
+      </w:r>
+      <w:r>
+        <w:br w:type="textWrapping"/>
+      </w:r>
+      <w:r>
+        <w:rPr>
+          <w:rStyle w:val="VerbatimChar"/>
+        </w:rPr>
+        <w:t xml:space="preserve">## (0.659,0.75]      58.66664 141.333359  74 126</w:t>
+      </w:r>
+      <w:r>
+        <w:br w:type="textWrapping"/>
+      </w:r>
+      <w:r>
+        <w:rPr>
+          <w:rStyle w:val="VerbatimChar"/>
+        </w:rPr>
+        <w:t xml:space="preserve">## (0.75,0.849]      40.15402 159.845977  44 156</w:t>
+      </w:r>
+      <w:r>
+        <w:br w:type="textWrapping"/>
+      </w:r>
+      <w:r>
+        <w:rPr>
+          <w:rStyle w:val="VerbatimChar"/>
+        </w:rPr>
+        <w:t xml:space="preserve">## (0.849,0.978]     20.64470 179.355303  22 178</w:t>
+      </w:r>
+    </w:p>
+    <w:p>
+      <w:pPr>
+        <w:pStyle w:val="Heading2"/>
+      </w:pPr>
+      <w:bookmarkStart w:id="66" w:name="ordinal-logistic-regression-analysis"/>
       <w:r>
         <w:t xml:space="preserve">Ordinal Logistic Regression Analysis</w:t>
       </w:r>
-      <w:bookmarkEnd w:id="64"/>
+      <w:bookmarkEnd w:id="66"/>
     </w:p>
     <w:p>
       <w:pPr>
@@ -13332,7 +14992,7 @@
         <w:rPr>
           <w:rStyle w:val="VerbatimChar"/>
         </w:rPr>
-        <w:t xml:space="preserve">CRECEIVE</w:t>
+        <w:t xml:space="preserve">CRECordinal</w:t>
       </w:r>
       <w:r>
         <w:t xml:space="preserve"> </w:t>
@@ -16236,18 +17896,18 @@
       <w:pPr>
         <w:pStyle w:val="Heading2"/>
       </w:pPr>
-      <w:bookmarkStart w:id="65" w:name="multiple-regression-model-selection"/>
+      <w:bookmarkStart w:id="67" w:name="multiple-regression-model-selection"/>
       <w:r>
         <w:t xml:space="preserve">Multiple Regression Model Selection</w:t>
       </w:r>
-      <w:bookmarkEnd w:id="65"/>
+      <w:bookmarkEnd w:id="67"/>
     </w:p>
     <w:p>
       <w:pPr>
         <w:pStyle w:val="FirstParagraph"/>
       </w:pPr>
       <w:r>
-        <w:t xml:space="preserve">The following code chunk creates regression subsets using the exhaustive method with</w:t>
+        <w:t xml:space="preserve">The following code chunk creates regression subsets using the exhaustive algorithm with</w:t>
       </w:r>
       <w:r>
         <w:t xml:space="preserve"> </w:t>
@@ -17068,7 +18728,7 @@
                     </pic:cNvPicPr>
                   </pic:nvPicPr>
                   <pic:blipFill>
-                    <a:blip r:embed="rId66"/>
+                    <a:blip r:embed="rId68"/>
                     <a:stretch>
                       <a:fillRect/>
                     </a:stretch>
@@ -17099,18 +18759,18 @@
       <w:pPr>
         <w:pStyle w:val="Heading2"/>
       </w:pPr>
-      <w:bookmarkStart w:id="67" w:name="multiple-regression-analysis"/>
+      <w:bookmarkStart w:id="69" w:name="multiple-regression-analysis"/>
       <w:r>
         <w:t xml:space="preserve">Multiple Regression Analysis</w:t>
       </w:r>
-      <w:bookmarkEnd w:id="67"/>
+      <w:bookmarkEnd w:id="69"/>
     </w:p>
     <w:p>
       <w:pPr>
         <w:pStyle w:val="FirstParagraph"/>
       </w:pPr>
       <w:r>
-        <w:t xml:space="preserve">The following code chunk performs a multiple regression analysis on the data sample using the selected model. It then displays the results.</w:t>
+        <w:t xml:space="preserve">The following code chunk performs a multiple regression analysis on the data sample using the selected variables. It then displays the results.</w:t>
       </w:r>
     </w:p>
     <w:p>
@@ -17592,11 +19252,11 @@
       <w:pPr>
         <w:pStyle w:val="Heading2"/>
       </w:pPr>
-      <w:bookmarkStart w:id="68" w:name="check-linear-regression-assumptions"/>
+      <w:bookmarkStart w:id="70" w:name="check-linear-regression-assumptions"/>
       <w:r>
         <w:t xml:space="preserve">Check Linear Regression Assumptions</w:t>
       </w:r>
-      <w:bookmarkEnd w:id="68"/>
+      <w:bookmarkEnd w:id="70"/>
     </w:p>
     <w:p>
       <w:pPr>
@@ -18182,7 +19842,7 @@
                     </pic:cNvPicPr>
                   </pic:nvPicPr>
                   <pic:blipFill>
-                    <a:blip r:embed="rId69"/>
+                    <a:blip r:embed="rId71"/>
                     <a:stretch>
                       <a:fillRect/>
                     </a:stretch>
@@ -20530,11 +22190,11 @@
       <w:pPr>
         <w:pStyle w:val="Heading2"/>
       </w:pPr>
-      <w:bookmarkStart w:id="70" w:name="clean-data-4"/>
-      <w:r>
-        <w:t xml:space="preserve">Clean Data 4</w:t>
-      </w:r>
-      <w:bookmarkEnd w:id="70"/>
+      <w:bookmarkStart w:id="72" w:name="modify-data-04"/>
+      <w:r>
+        <w:t xml:space="preserve">Modify Data 04</w:t>
+      </w:r>
+      <w:bookmarkEnd w:id="72"/>
     </w:p>
     <w:p>
       <w:pPr>
@@ -20709,18 +22369,18 @@
       <w:pPr>
         <w:pStyle w:val="Heading2"/>
       </w:pPr>
-      <w:bookmarkStart w:id="71" w:name="q-q-plots-for-transformed-variables"/>
-      <w:r>
-        <w:t xml:space="preserve">Q-Q Plots for Transformed Variables</w:t>
-      </w:r>
-      <w:bookmarkEnd w:id="71"/>
+      <w:bookmarkStart w:id="73" w:name="Xf9f310564929744e6bc23a22e55b2d2dca77c17"/>
+      <w:r>
+        <w:t xml:space="preserve">Q-Q Plots for Transformed Dependent Variable</w:t>
+      </w:r>
+      <w:bookmarkEnd w:id="73"/>
     </w:p>
     <w:p>
       <w:pPr>
         <w:pStyle w:val="FirstParagraph"/>
       </w:pPr>
       <w:r>
-        <w:t xml:space="preserve">The following code chunk displays Quantile-Quantile (Q-Q) plots for the transformed variables to check for suitability to use in multiple regression analysis.</w:t>
+        <w:t xml:space="preserve">The following code chunk creates a Quantile-Quantile (Q-Q) plot for the transformed dependent variable to check for suitability to use in multiple regression analysis.</w:t>
       </w:r>
     </w:p>
     <w:p>
@@ -20892,7 +22552,7 @@
                     </pic:cNvPicPr>
                   </pic:nvPicPr>
                   <pic:blipFill>
-                    <a:blip r:embed="rId72"/>
+                    <a:blip r:embed="rId74"/>
                     <a:stretch>
                       <a:fillRect/>
                     </a:stretch>
@@ -20974,574 +22634,506 @@
     </w:p>
     <w:p>
       <w:pPr>
+        <w:pStyle w:val="Heading2"/>
+      </w:pPr>
+      <w:bookmarkStart w:id="75" w:name="X148521fe16c3f14805b081376fff6f9b89e83fc"/>
+      <w:r>
+        <w:t xml:space="preserve">Multiple Regression Using Transformed Dependent Variable</w:t>
+      </w:r>
+      <w:bookmarkEnd w:id="75"/>
+    </w:p>
+    <w:p>
+      <w:pPr>
         <w:pStyle w:val="FirstParagraph"/>
       </w:pPr>
       <w:r>
-        <w:t xml:space="preserve">png(filename = here(</w:t>
-      </w:r>
-      <w:r>
-        <w:t xml:space="preserve">“</w:t>
-      </w:r>
-      <w:r>
-        <w:t xml:space="preserve">Results</w:t>
-      </w:r>
-      <w:r>
-        <w:t xml:space="preserve">”</w:t>
-      </w:r>
-      <w:r>
-        <w:t xml:space="preserve">,</w:t>
-      </w:r>
-      <w:r>
-        <w:t xml:space="preserve"> </w:t>
-      </w:r>
-      <w:r>
-        <w:t xml:space="preserve">“</w:t>
-      </w:r>
-      <w:r>
-        <w:t xml:space="preserve">QQplotCRECEIVEsqrt.png</w:t>
-      </w:r>
-      <w:r>
-        <w:t xml:space="preserve">”</w:t>
-      </w:r>
-      <w:r>
-        <w:t xml:space="preserve">))</w:t>
-      </w:r>
-      <w:r>
-        <w:t xml:space="preserve"> </w:t>
-      </w:r>
-      <w:r>
-        <w:t xml:space="preserve">qqnorm(Sample90to95D</w:t>
-      </w:r>
-      <w:r>
-        <w:t xml:space="preserve">$CRECEIVEsqrt, pch = 1, frame = FALSE,  main = "Normal Q-Q Plot for CRECEIVEsqrt", xlab = "Theoretical Quantiles", ylab = "Sample Quantiles") qqline(Sample90to95D$</w:t>
-      </w:r>
-      <w:r>
-        <w:t xml:space="preserve">CRECEIVEsqrt, col =</w:t>
-      </w:r>
-      <w:r>
-        <w:t xml:space="preserve"> </w:t>
-      </w:r>
-      <w:r>
-        <w:t xml:space="preserve">“</w:t>
-      </w:r>
-      <w:r>
-        <w:t xml:space="preserve">green</w:t>
-      </w:r>
-      <w:r>
-        <w:t xml:space="preserve">”</w:t>
-      </w:r>
-      <w:r>
-        <w:t xml:space="preserve">, lwd = 2)</w:t>
-      </w:r>
-      <w:r>
-        <w:t xml:space="preserve"> </w:t>
-      </w:r>
-      <w:r>
-        <w:t xml:space="preserve">dev.off()</w:t>
+        <w:t xml:space="preserve">The following code chunk performs a multiple regression analysis using the transformed dependent variable and displays the results.</w:t>
+      </w:r>
+    </w:p>
+    <w:p>
+      <w:pPr>
+        <w:pStyle w:val="SourceCode"/>
+      </w:pPr>
+      <w:r>
+        <w:rPr>
+          <w:rStyle w:val="CommentTok"/>
+        </w:rPr>
+        <w:t xml:space="preserve"># Multiple Regression with Transformed Dependent Variable</w:t>
+      </w:r>
+      <w:r>
+        <w:br w:type="textWrapping"/>
+      </w:r>
+      <w:r>
+        <w:rPr>
+          <w:rStyle w:val="NormalTok"/>
+        </w:rPr>
+        <w:t xml:space="preserve">CRECEIVEregressionTrfm &lt;-</w:t>
+      </w:r>
+      <w:r>
+        <w:rPr>
+          <w:rStyle w:val="StringTok"/>
+        </w:rPr>
+        <w:t xml:space="preserve"> </w:t>
+      </w:r>
+      <w:r>
+        <w:rPr>
+          <w:rStyle w:val="KeywordTok"/>
+        </w:rPr>
+        <w:t xml:space="preserve">lm</w:t>
+      </w:r>
+      <w:r>
+        <w:rPr>
+          <w:rStyle w:val="NormalTok"/>
+        </w:rPr>
+        <w:t xml:space="preserve">(CRECEIVEsqrt </w:t>
+      </w:r>
+      <w:r>
+        <w:rPr>
+          <w:rStyle w:val="OperatorTok"/>
+        </w:rPr>
+        <w:t xml:space="preserve">~</w:t>
+      </w:r>
+      <w:r>
+        <w:rPr>
+          <w:rStyle w:val="StringTok"/>
+        </w:rPr>
+        <w:t xml:space="preserve"> </w:t>
+      </w:r>
+      <w:r>
+        <w:rPr>
+          <w:rStyle w:val="NormalTok"/>
+        </w:rPr>
+        <w:t xml:space="preserve">GYEAR </w:t>
+      </w:r>
+      <w:r>
+        <w:rPr>
+          <w:rStyle w:val="OperatorTok"/>
+        </w:rPr>
+        <w:t xml:space="preserve">+</w:t>
+      </w:r>
+      <w:r>
+        <w:rPr>
+          <w:rStyle w:val="StringTok"/>
+        </w:rPr>
+        <w:t xml:space="preserve"> </w:t>
+      </w:r>
+      <w:r>
+        <w:rPr>
+          <w:rStyle w:val="NormalTok"/>
+        </w:rPr>
+        <w:t xml:space="preserve">CAT02 </w:t>
+      </w:r>
+      <w:r>
+        <w:rPr>
+          <w:rStyle w:val="OperatorTok"/>
+        </w:rPr>
+        <w:t xml:space="preserve">+</w:t>
+      </w:r>
+      <w:r>
+        <w:rPr>
+          <w:rStyle w:val="StringTok"/>
+        </w:rPr>
+        <w:t xml:space="preserve"> </w:t>
+      </w:r>
+      <w:r>
+        <w:rPr>
+          <w:rStyle w:val="NormalTok"/>
+        </w:rPr>
+        <w:t xml:space="preserve">CAT03 </w:t>
+      </w:r>
+      <w:r>
+        <w:rPr>
+          <w:rStyle w:val="OperatorTok"/>
+        </w:rPr>
+        <w:t xml:space="preserve">+</w:t>
+      </w:r>
+      <w:r>
+        <w:rPr>
+          <w:rStyle w:val="StringTok"/>
+        </w:rPr>
+        <w:t xml:space="preserve"> </w:t>
+      </w:r>
+      <w:r>
+        <w:rPr>
+          <w:rStyle w:val="NormalTok"/>
+        </w:rPr>
+        <w:t xml:space="preserve">CAT04 </w:t>
+      </w:r>
+      <w:r>
+        <w:rPr>
+          <w:rStyle w:val="OperatorTok"/>
+        </w:rPr>
+        <w:t xml:space="preserve">+</w:t>
+      </w:r>
+      <w:r>
+        <w:rPr>
+          <w:rStyle w:val="StringTok"/>
+        </w:rPr>
+        <w:t xml:space="preserve"> </w:t>
+      </w:r>
+      <w:r>
+        <w:br w:type="textWrapping"/>
+      </w:r>
+      <w:r>
+        <w:rPr>
+          <w:rStyle w:val="StringTok"/>
+        </w:rPr>
+        <w:t xml:space="preserve">                               </w:t>
+      </w:r>
+      <w:r>
+        <w:rPr>
+          <w:rStyle w:val="NormalTok"/>
+        </w:rPr>
+        <w:t xml:space="preserve">CLAIMS </w:t>
+      </w:r>
+      <w:r>
+        <w:rPr>
+          <w:rStyle w:val="OperatorTok"/>
+        </w:rPr>
+        <w:t xml:space="preserve">+</w:t>
+      </w:r>
+      <w:r>
+        <w:rPr>
+          <w:rStyle w:val="StringTok"/>
+        </w:rPr>
+        <w:t xml:space="preserve"> </w:t>
+      </w:r>
+      <w:r>
+        <w:rPr>
+          <w:rStyle w:val="NormalTok"/>
+        </w:rPr>
+        <w:t xml:space="preserve">ORIGINAL </w:t>
+      </w:r>
+      <w:r>
+        <w:rPr>
+          <w:rStyle w:val="OperatorTok"/>
+        </w:rPr>
+        <w:t xml:space="preserve">+</w:t>
+      </w:r>
+      <w:r>
+        <w:rPr>
+          <w:rStyle w:val="StringTok"/>
+        </w:rPr>
+        <w:t xml:space="preserve"> </w:t>
+      </w:r>
+      <w:r>
+        <w:rPr>
+          <w:rStyle w:val="NormalTok"/>
+        </w:rPr>
+        <w:t xml:space="preserve">GENERAL </w:t>
+      </w:r>
+      <w:r>
+        <w:rPr>
+          <w:rStyle w:val="OperatorTok"/>
+        </w:rPr>
+        <w:t xml:space="preserve">+</w:t>
+      </w:r>
+      <w:r>
+        <w:rPr>
+          <w:rStyle w:val="StringTok"/>
+        </w:rPr>
+        <w:t xml:space="preserve"> </w:t>
+      </w:r>
+      <w:r>
+        <w:rPr>
+          <w:rStyle w:val="NormalTok"/>
+        </w:rPr>
+        <w:t xml:space="preserve">FWDAPLAG, </w:t>
+      </w:r>
+      <w:r>
+        <w:br w:type="textWrapping"/>
+      </w:r>
+      <w:r>
+        <w:rPr>
+          <w:rStyle w:val="NormalTok"/>
+        </w:rPr>
+        <w:t xml:space="preserve">                             </w:t>
+      </w:r>
+      <w:r>
+        <w:rPr>
+          <w:rStyle w:val="DataTypeTok"/>
+        </w:rPr>
+        <w:t xml:space="preserve">data =</w:t>
+      </w:r>
+      <w:r>
+        <w:rPr>
+          <w:rStyle w:val="NormalTok"/>
+        </w:rPr>
+        <w:t xml:space="preserve"> Sample90to95D, </w:t>
+      </w:r>
+      <w:r>
+        <w:rPr>
+          <w:rStyle w:val="DataTypeTok"/>
+        </w:rPr>
+        <w:t xml:space="preserve">na.action =</w:t>
+      </w:r>
+      <w:r>
+        <w:rPr>
+          <w:rStyle w:val="NormalTok"/>
+        </w:rPr>
+        <w:t xml:space="preserve"> na.omit)</w:t>
+      </w:r>
+      <w:r>
+        <w:br w:type="textWrapping"/>
+      </w:r>
+      <w:r>
+        <w:rPr>
+          <w:rStyle w:val="KeywordTok"/>
+        </w:rPr>
+        <w:t xml:space="preserve">summary</w:t>
+      </w:r>
+      <w:r>
+        <w:rPr>
+          <w:rStyle w:val="NormalTok"/>
+        </w:rPr>
+        <w:t xml:space="preserve">(CRECEIVEregressionTrfm)</w:t>
+      </w:r>
+    </w:p>
+    <w:p>
+      <w:pPr>
+        <w:pStyle w:val="SourceCode"/>
+      </w:pPr>
+      <w:r>
+        <w:rPr>
+          <w:rStyle w:val="VerbatimChar"/>
+        </w:rPr>
+        <w:t xml:space="preserve">## </w:t>
+      </w:r>
+      <w:r>
+        <w:br w:type="textWrapping"/>
+      </w:r>
+      <w:r>
+        <w:rPr>
+          <w:rStyle w:val="VerbatimChar"/>
+        </w:rPr>
+        <w:t xml:space="preserve">## Call:</w:t>
+      </w:r>
+      <w:r>
+        <w:br w:type="textWrapping"/>
+      </w:r>
+      <w:r>
+        <w:rPr>
+          <w:rStyle w:val="VerbatimChar"/>
+        </w:rPr>
+        <w:t xml:space="preserve">## lm(formula = CRECEIVEsqrt ~ GYEAR + CAT02 + CAT03 + CAT04 + CLAIMS + </w:t>
+      </w:r>
+      <w:r>
+        <w:br w:type="textWrapping"/>
+      </w:r>
+      <w:r>
+        <w:rPr>
+          <w:rStyle w:val="VerbatimChar"/>
+        </w:rPr>
+        <w:t xml:space="preserve">##     ORIGINAL + GENERAL + FWDAPLAG, data = Sample90to95D, na.action = na.omit)</w:t>
+      </w:r>
+      <w:r>
+        <w:br w:type="textWrapping"/>
+      </w:r>
+      <w:r>
+        <w:rPr>
+          <w:rStyle w:val="VerbatimChar"/>
+        </w:rPr>
+        <w:t xml:space="preserve">## </w:t>
+      </w:r>
+      <w:r>
+        <w:br w:type="textWrapping"/>
+      </w:r>
+      <w:r>
+        <w:rPr>
+          <w:rStyle w:val="VerbatimChar"/>
+        </w:rPr>
+        <w:t xml:space="preserve">## Residuals:</w:t>
+      </w:r>
+      <w:r>
+        <w:br w:type="textWrapping"/>
+      </w:r>
+      <w:r>
+        <w:rPr>
+          <w:rStyle w:val="VerbatimChar"/>
+        </w:rPr>
+        <w:t xml:space="preserve">##      Min       1Q   Median       3Q      Max </w:t>
+      </w:r>
+      <w:r>
+        <w:br w:type="textWrapping"/>
+      </w:r>
+      <w:r>
+        <w:rPr>
+          <w:rStyle w:val="VerbatimChar"/>
+        </w:rPr>
+        <w:t xml:space="preserve">## -1.50502 -0.37531 -0.09773  0.30909  2.13512 </w:t>
+      </w:r>
+      <w:r>
+        <w:br w:type="textWrapping"/>
+      </w:r>
+      <w:r>
+        <w:rPr>
+          <w:rStyle w:val="VerbatimChar"/>
+        </w:rPr>
+        <w:t xml:space="preserve">## </w:t>
+      </w:r>
+      <w:r>
+        <w:br w:type="textWrapping"/>
+      </w:r>
+      <w:r>
+        <w:rPr>
+          <w:rStyle w:val="VerbatimChar"/>
+        </w:rPr>
+        <w:t xml:space="preserve">## Coefficients:</w:t>
+      </w:r>
+      <w:r>
+        <w:br w:type="textWrapping"/>
+      </w:r>
+      <w:r>
+        <w:rPr>
+          <w:rStyle w:val="VerbatimChar"/>
+        </w:rPr>
+        <w:t xml:space="preserve">##               Estimate Std. Error t value Pr(&gt;|t|)    </w:t>
+      </w:r>
+      <w:r>
+        <w:br w:type="textWrapping"/>
+      </w:r>
+      <w:r>
+        <w:rPr>
+          <w:rStyle w:val="VerbatimChar"/>
+        </w:rPr>
+        <w:t xml:space="preserve">## (Intercept) 169.336058  15.585978  10.865  &lt; 2e-16 ***</w:t>
+      </w:r>
+      <w:r>
+        <w:br w:type="textWrapping"/>
+      </w:r>
+      <w:r>
+        <w:rPr>
+          <w:rStyle w:val="VerbatimChar"/>
+        </w:rPr>
+        <w:t xml:space="preserve">## GYEAR        -0.084001   0.007821 -10.740  &lt; 2e-16 ***</w:t>
+      </w:r>
+      <w:r>
+        <w:br w:type="textWrapping"/>
+      </w:r>
+      <w:r>
+        <w:rPr>
+          <w:rStyle w:val="VerbatimChar"/>
+        </w:rPr>
+        <w:t xml:space="preserve">## CAT02         0.135559   0.047162   2.874  0.00410 ** </w:t>
+      </w:r>
+      <w:r>
+        <w:br w:type="textWrapping"/>
+      </w:r>
+      <w:r>
+        <w:rPr>
+          <w:rStyle w:val="VerbatimChar"/>
+        </w:rPr>
+        <w:t xml:space="preserve">## CAT03         0.141919   0.045456   3.122  0.00182 ** </w:t>
+      </w:r>
+      <w:r>
+        <w:br w:type="textWrapping"/>
+      </w:r>
+      <w:r>
+        <w:rPr>
+          <w:rStyle w:val="VerbatimChar"/>
+        </w:rPr>
+        <w:t xml:space="preserve">## CAT04         0.072884   0.034381   2.120  0.03415 *  </w:t>
+      </w:r>
+      <w:r>
+        <w:br w:type="textWrapping"/>
+      </w:r>
+      <w:r>
+        <w:rPr>
+          <w:rStyle w:val="VerbatimChar"/>
+        </w:rPr>
+        <w:t xml:space="preserve">## CLAIMS        0.004406   0.001465   3.008  0.00266 ** </w:t>
+      </w:r>
+      <w:r>
+        <w:br w:type="textWrapping"/>
+      </w:r>
+      <w:r>
+        <w:rPr>
+          <w:rStyle w:val="VerbatimChar"/>
+        </w:rPr>
+        <w:t xml:space="preserve">## ORIGINAL     -0.249616   0.045047  -5.541 3.46e-08 ***</w:t>
+      </w:r>
+      <w:r>
+        <w:br w:type="textWrapping"/>
+      </w:r>
+      <w:r>
+        <w:rPr>
+          <w:rStyle w:val="VerbatimChar"/>
+        </w:rPr>
+        <w:t xml:space="preserve">## GENERAL       1.473686   0.052161  28.253  &lt; 2e-16 ***</w:t>
+      </w:r>
+      <w:r>
+        <w:br w:type="textWrapping"/>
+      </w:r>
+      <w:r>
+        <w:rPr>
+          <w:rStyle w:val="VerbatimChar"/>
+        </w:rPr>
+        <w:t xml:space="preserve">## FWDAPLAG     -0.158777   0.004641 -34.214  &lt; 2e-16 ***</w:t>
+      </w:r>
+      <w:r>
+        <w:br w:type="textWrapping"/>
+      </w:r>
+      <w:r>
+        <w:rPr>
+          <w:rStyle w:val="VerbatimChar"/>
+        </w:rPr>
+        <w:t xml:space="preserve">## ---</w:t>
+      </w:r>
+      <w:r>
+        <w:br w:type="textWrapping"/>
+      </w:r>
+      <w:r>
+        <w:rPr>
+          <w:rStyle w:val="VerbatimChar"/>
+        </w:rPr>
+        <w:t xml:space="preserve">## Signif. codes:  0 '***' 0.001 '**' 0.01 '*' 0.05 '.' 0.1 ' ' 1</w:t>
+      </w:r>
+      <w:r>
+        <w:br w:type="textWrapping"/>
+      </w:r>
+      <w:r>
+        <w:rPr>
+          <w:rStyle w:val="VerbatimChar"/>
+        </w:rPr>
+        <w:t xml:space="preserve">## </w:t>
+      </w:r>
+      <w:r>
+        <w:br w:type="textWrapping"/>
+      </w:r>
+      <w:r>
+        <w:rPr>
+          <w:rStyle w:val="VerbatimChar"/>
+        </w:rPr>
+        <w:t xml:space="preserve">## Residual standard error: 0.5442 on 1754 degrees of freedom</w:t>
+      </w:r>
+      <w:r>
+        <w:br w:type="textWrapping"/>
+      </w:r>
+      <w:r>
+        <w:rPr>
+          <w:rStyle w:val="VerbatimChar"/>
+        </w:rPr>
+        <w:t xml:space="preserve">## Multiple R-squared:  0.6417, Adjusted R-squared:  0.6401 </w:t>
+      </w:r>
+      <w:r>
+        <w:br w:type="textWrapping"/>
+      </w:r>
+      <w:r>
+        <w:rPr>
+          <w:rStyle w:val="VerbatimChar"/>
+        </w:rPr>
+        <w:t xml:space="preserve">## F-statistic: 392.7 on 8 and 1754 DF,  p-value: &lt; 2.2e-16</w:t>
       </w:r>
     </w:p>
     <w:p>
       <w:pPr>
         <w:pStyle w:val="Heading2"/>
       </w:pPr>
-      <w:bookmarkStart w:id="73" w:name="X80ca03e036d776937081d63aee234911c6d5ef9"/>
-      <w:r>
-        <w:t xml:space="preserve">Multiple Regression Using Transformed Variables</w:t>
-      </w:r>
-      <w:bookmarkEnd w:id="73"/>
-    </w:p>
-    <w:p>
-      <w:pPr>
-        <w:pStyle w:val="FirstParagraph"/>
-      </w:pPr>
-      <w:r>
-        <w:t xml:space="preserve">The following code chunk performs a multiple regression analysis using the transformed dependent variable and displays the results.</w:t>
-      </w:r>
-    </w:p>
-    <w:p>
-      <w:pPr>
-        <w:pStyle w:val="SourceCode"/>
-      </w:pPr>
-      <w:r>
-        <w:rPr>
-          <w:rStyle w:val="CommentTok"/>
-        </w:rPr>
-        <w:t xml:space="preserve"># Multiple Regression with Transformed Dependent Variable</w:t>
-      </w:r>
-      <w:r>
-        <w:br w:type="textWrapping"/>
-      </w:r>
-      <w:r>
-        <w:rPr>
-          <w:rStyle w:val="NormalTok"/>
-        </w:rPr>
-        <w:t xml:space="preserve">CRECEIVEregressionTrfm &lt;-</w:t>
-      </w:r>
-      <w:r>
-        <w:rPr>
-          <w:rStyle w:val="StringTok"/>
-        </w:rPr>
-        <w:t xml:space="preserve"> </w:t>
-      </w:r>
-      <w:r>
-        <w:rPr>
-          <w:rStyle w:val="KeywordTok"/>
-        </w:rPr>
-        <w:t xml:space="preserve">lm</w:t>
-      </w:r>
-      <w:r>
-        <w:rPr>
-          <w:rStyle w:val="NormalTok"/>
-        </w:rPr>
-        <w:t xml:space="preserve">(CRECEIVEsqrt </w:t>
-      </w:r>
-      <w:r>
-        <w:rPr>
-          <w:rStyle w:val="OperatorTok"/>
-        </w:rPr>
-        <w:t xml:space="preserve">~</w:t>
-      </w:r>
-      <w:r>
-        <w:rPr>
-          <w:rStyle w:val="StringTok"/>
-        </w:rPr>
-        <w:t xml:space="preserve"> </w:t>
-      </w:r>
-      <w:r>
-        <w:rPr>
-          <w:rStyle w:val="NormalTok"/>
-        </w:rPr>
-        <w:t xml:space="preserve">GYEAR </w:t>
-      </w:r>
-      <w:r>
-        <w:rPr>
-          <w:rStyle w:val="OperatorTok"/>
-        </w:rPr>
-        <w:t xml:space="preserve">+</w:t>
-      </w:r>
-      <w:r>
-        <w:rPr>
-          <w:rStyle w:val="StringTok"/>
-        </w:rPr>
-        <w:t xml:space="preserve"> </w:t>
-      </w:r>
-      <w:r>
-        <w:rPr>
-          <w:rStyle w:val="NormalTok"/>
-        </w:rPr>
-        <w:t xml:space="preserve">CAT02 </w:t>
-      </w:r>
-      <w:r>
-        <w:rPr>
-          <w:rStyle w:val="OperatorTok"/>
-        </w:rPr>
-        <w:t xml:space="preserve">+</w:t>
-      </w:r>
-      <w:r>
-        <w:rPr>
-          <w:rStyle w:val="StringTok"/>
-        </w:rPr>
-        <w:t xml:space="preserve"> </w:t>
-      </w:r>
-      <w:r>
-        <w:rPr>
-          <w:rStyle w:val="NormalTok"/>
-        </w:rPr>
-        <w:t xml:space="preserve">CAT03 </w:t>
-      </w:r>
-      <w:r>
-        <w:rPr>
-          <w:rStyle w:val="OperatorTok"/>
-        </w:rPr>
-        <w:t xml:space="preserve">+</w:t>
-      </w:r>
-      <w:r>
-        <w:rPr>
-          <w:rStyle w:val="StringTok"/>
-        </w:rPr>
-        <w:t xml:space="preserve"> </w:t>
-      </w:r>
-      <w:r>
-        <w:rPr>
-          <w:rStyle w:val="NormalTok"/>
-        </w:rPr>
-        <w:t xml:space="preserve">CAT04 </w:t>
-      </w:r>
-      <w:r>
-        <w:rPr>
-          <w:rStyle w:val="OperatorTok"/>
-        </w:rPr>
-        <w:t xml:space="preserve">+</w:t>
-      </w:r>
-      <w:r>
-        <w:rPr>
-          <w:rStyle w:val="StringTok"/>
-        </w:rPr>
-        <w:t xml:space="preserve"> </w:t>
-      </w:r>
-      <w:r>
-        <w:br w:type="textWrapping"/>
-      </w:r>
-      <w:r>
-        <w:rPr>
-          <w:rStyle w:val="StringTok"/>
-        </w:rPr>
-        <w:t xml:space="preserve">                               </w:t>
-      </w:r>
-      <w:r>
-        <w:rPr>
-          <w:rStyle w:val="NormalTok"/>
-        </w:rPr>
-        <w:t xml:space="preserve">CLAIMS </w:t>
-      </w:r>
-      <w:r>
-        <w:rPr>
-          <w:rStyle w:val="OperatorTok"/>
-        </w:rPr>
-        <w:t xml:space="preserve">+</w:t>
-      </w:r>
-      <w:r>
-        <w:rPr>
-          <w:rStyle w:val="StringTok"/>
-        </w:rPr>
-        <w:t xml:space="preserve"> </w:t>
-      </w:r>
-      <w:r>
-        <w:rPr>
-          <w:rStyle w:val="NormalTok"/>
-        </w:rPr>
-        <w:t xml:space="preserve">ORIGINAL </w:t>
-      </w:r>
-      <w:r>
-        <w:rPr>
-          <w:rStyle w:val="OperatorTok"/>
-        </w:rPr>
-        <w:t xml:space="preserve">+</w:t>
-      </w:r>
-      <w:r>
-        <w:rPr>
-          <w:rStyle w:val="StringTok"/>
-        </w:rPr>
-        <w:t xml:space="preserve"> </w:t>
-      </w:r>
-      <w:r>
-        <w:rPr>
-          <w:rStyle w:val="NormalTok"/>
-        </w:rPr>
-        <w:t xml:space="preserve">GENERAL </w:t>
-      </w:r>
-      <w:r>
-        <w:rPr>
-          <w:rStyle w:val="OperatorTok"/>
-        </w:rPr>
-        <w:t xml:space="preserve">+</w:t>
-      </w:r>
-      <w:r>
-        <w:rPr>
-          <w:rStyle w:val="StringTok"/>
-        </w:rPr>
-        <w:t xml:space="preserve"> </w:t>
-      </w:r>
-      <w:r>
-        <w:rPr>
-          <w:rStyle w:val="NormalTok"/>
-        </w:rPr>
-        <w:t xml:space="preserve">FWDAPLAG, </w:t>
-      </w:r>
-      <w:r>
-        <w:br w:type="textWrapping"/>
-      </w:r>
-      <w:r>
-        <w:rPr>
-          <w:rStyle w:val="NormalTok"/>
-        </w:rPr>
-        <w:t xml:space="preserve">                             </w:t>
-      </w:r>
-      <w:r>
-        <w:rPr>
-          <w:rStyle w:val="DataTypeTok"/>
-        </w:rPr>
-        <w:t xml:space="preserve">data =</w:t>
-      </w:r>
-      <w:r>
-        <w:rPr>
-          <w:rStyle w:val="NormalTok"/>
-        </w:rPr>
-        <w:t xml:space="preserve"> Sample90to95D, </w:t>
-      </w:r>
-      <w:r>
-        <w:rPr>
-          <w:rStyle w:val="DataTypeTok"/>
-        </w:rPr>
-        <w:t xml:space="preserve">na.action =</w:t>
-      </w:r>
-      <w:r>
-        <w:rPr>
-          <w:rStyle w:val="NormalTok"/>
-        </w:rPr>
-        <w:t xml:space="preserve"> na.omit)</w:t>
-      </w:r>
-      <w:r>
-        <w:br w:type="textWrapping"/>
-      </w:r>
-      <w:r>
-        <w:rPr>
-          <w:rStyle w:val="KeywordTok"/>
-        </w:rPr>
-        <w:t xml:space="preserve">summary</w:t>
-      </w:r>
-      <w:r>
-        <w:rPr>
-          <w:rStyle w:val="NormalTok"/>
-        </w:rPr>
-        <w:t xml:space="preserve">(CRECEIVEregressionTrfm)</w:t>
-      </w:r>
-    </w:p>
-    <w:p>
-      <w:pPr>
-        <w:pStyle w:val="SourceCode"/>
-      </w:pPr>
-      <w:r>
-        <w:rPr>
-          <w:rStyle w:val="VerbatimChar"/>
-        </w:rPr>
-        <w:t xml:space="preserve">## </w:t>
-      </w:r>
-      <w:r>
-        <w:br w:type="textWrapping"/>
-      </w:r>
-      <w:r>
-        <w:rPr>
-          <w:rStyle w:val="VerbatimChar"/>
-        </w:rPr>
-        <w:t xml:space="preserve">## Call:</w:t>
-      </w:r>
-      <w:r>
-        <w:br w:type="textWrapping"/>
-      </w:r>
-      <w:r>
-        <w:rPr>
-          <w:rStyle w:val="VerbatimChar"/>
-        </w:rPr>
-        <w:t xml:space="preserve">## lm(formula = CRECEIVEsqrt ~ GYEAR + CAT02 + CAT03 + CAT04 + CLAIMS + </w:t>
-      </w:r>
-      <w:r>
-        <w:br w:type="textWrapping"/>
-      </w:r>
-      <w:r>
-        <w:rPr>
-          <w:rStyle w:val="VerbatimChar"/>
-        </w:rPr>
-        <w:t xml:space="preserve">##     ORIGINAL + GENERAL + FWDAPLAG, data = Sample90to95D, na.action = na.omit)</w:t>
-      </w:r>
-      <w:r>
-        <w:br w:type="textWrapping"/>
-      </w:r>
-      <w:r>
-        <w:rPr>
-          <w:rStyle w:val="VerbatimChar"/>
-        </w:rPr>
-        <w:t xml:space="preserve">## </w:t>
-      </w:r>
-      <w:r>
-        <w:br w:type="textWrapping"/>
-      </w:r>
-      <w:r>
-        <w:rPr>
-          <w:rStyle w:val="VerbatimChar"/>
-        </w:rPr>
-        <w:t xml:space="preserve">## Residuals:</w:t>
-      </w:r>
-      <w:r>
-        <w:br w:type="textWrapping"/>
-      </w:r>
-      <w:r>
-        <w:rPr>
-          <w:rStyle w:val="VerbatimChar"/>
-        </w:rPr>
-        <w:t xml:space="preserve">##      Min       1Q   Median       3Q      Max </w:t>
-      </w:r>
-      <w:r>
-        <w:br w:type="textWrapping"/>
-      </w:r>
-      <w:r>
-        <w:rPr>
-          <w:rStyle w:val="VerbatimChar"/>
-        </w:rPr>
-        <w:t xml:space="preserve">## -1.50502 -0.37531 -0.09773  0.30909  2.13512 </w:t>
-      </w:r>
-      <w:r>
-        <w:br w:type="textWrapping"/>
-      </w:r>
-      <w:r>
-        <w:rPr>
-          <w:rStyle w:val="VerbatimChar"/>
-        </w:rPr>
-        <w:t xml:space="preserve">## </w:t>
-      </w:r>
-      <w:r>
-        <w:br w:type="textWrapping"/>
-      </w:r>
-      <w:r>
-        <w:rPr>
-          <w:rStyle w:val="VerbatimChar"/>
-        </w:rPr>
-        <w:t xml:space="preserve">## Coefficients:</w:t>
-      </w:r>
-      <w:r>
-        <w:br w:type="textWrapping"/>
-      </w:r>
-      <w:r>
-        <w:rPr>
-          <w:rStyle w:val="VerbatimChar"/>
-        </w:rPr>
-        <w:t xml:space="preserve">##               Estimate Std. Error t value Pr(&gt;|t|)    </w:t>
-      </w:r>
-      <w:r>
-        <w:br w:type="textWrapping"/>
-      </w:r>
-      <w:r>
-        <w:rPr>
-          <w:rStyle w:val="VerbatimChar"/>
-        </w:rPr>
-        <w:t xml:space="preserve">## (Intercept) 169.336058  15.585978  10.865  &lt; 2e-16 ***</w:t>
-      </w:r>
-      <w:r>
-        <w:br w:type="textWrapping"/>
-      </w:r>
-      <w:r>
-        <w:rPr>
-          <w:rStyle w:val="VerbatimChar"/>
-        </w:rPr>
-        <w:t xml:space="preserve">## GYEAR        -0.084001   0.007821 -10.740  &lt; 2e-16 ***</w:t>
-      </w:r>
-      <w:r>
-        <w:br w:type="textWrapping"/>
-      </w:r>
-      <w:r>
-        <w:rPr>
-          <w:rStyle w:val="VerbatimChar"/>
-        </w:rPr>
-        <w:t xml:space="preserve">## CAT02         0.135559   0.047162   2.874  0.00410 ** </w:t>
-      </w:r>
-      <w:r>
-        <w:br w:type="textWrapping"/>
-      </w:r>
-      <w:r>
-        <w:rPr>
-          <w:rStyle w:val="VerbatimChar"/>
-        </w:rPr>
-        <w:t xml:space="preserve">## CAT03         0.141919   0.045456   3.122  0.00182 ** </w:t>
-      </w:r>
-      <w:r>
-        <w:br w:type="textWrapping"/>
-      </w:r>
-      <w:r>
-        <w:rPr>
-          <w:rStyle w:val="VerbatimChar"/>
-        </w:rPr>
-        <w:t xml:space="preserve">## CAT04         0.072884   0.034381   2.120  0.03415 *  </w:t>
-      </w:r>
-      <w:r>
-        <w:br w:type="textWrapping"/>
-      </w:r>
-      <w:r>
-        <w:rPr>
-          <w:rStyle w:val="VerbatimChar"/>
-        </w:rPr>
-        <w:t xml:space="preserve">## CLAIMS        0.004406   0.001465   3.008  0.00266 ** </w:t>
-      </w:r>
-      <w:r>
-        <w:br w:type="textWrapping"/>
-      </w:r>
-      <w:r>
-        <w:rPr>
-          <w:rStyle w:val="VerbatimChar"/>
-        </w:rPr>
-        <w:t xml:space="preserve">## ORIGINAL     -0.249616   0.045047  -5.541 3.46e-08 ***</w:t>
-      </w:r>
-      <w:r>
-        <w:br w:type="textWrapping"/>
-      </w:r>
-      <w:r>
-        <w:rPr>
-          <w:rStyle w:val="VerbatimChar"/>
-        </w:rPr>
-        <w:t xml:space="preserve">## GENERAL       1.473686   0.052161  28.253  &lt; 2e-16 ***</w:t>
-      </w:r>
-      <w:r>
-        <w:br w:type="textWrapping"/>
-      </w:r>
-      <w:r>
-        <w:rPr>
-          <w:rStyle w:val="VerbatimChar"/>
-        </w:rPr>
-        <w:t xml:space="preserve">## FWDAPLAG     -0.158777   0.004641 -34.214  &lt; 2e-16 ***</w:t>
-      </w:r>
-      <w:r>
-        <w:br w:type="textWrapping"/>
-      </w:r>
-      <w:r>
-        <w:rPr>
-          <w:rStyle w:val="VerbatimChar"/>
-        </w:rPr>
-        <w:t xml:space="preserve">## ---</w:t>
-      </w:r>
-      <w:r>
-        <w:br w:type="textWrapping"/>
-      </w:r>
-      <w:r>
-        <w:rPr>
-          <w:rStyle w:val="VerbatimChar"/>
-        </w:rPr>
-        <w:t xml:space="preserve">## Signif. codes:  0 '***' 0.001 '**' 0.01 '*' 0.05 '.' 0.1 ' ' 1</w:t>
-      </w:r>
-      <w:r>
-        <w:br w:type="textWrapping"/>
-      </w:r>
-      <w:r>
-        <w:rPr>
-          <w:rStyle w:val="VerbatimChar"/>
-        </w:rPr>
-        <w:t xml:space="preserve">## </w:t>
-      </w:r>
-      <w:r>
-        <w:br w:type="textWrapping"/>
-      </w:r>
-      <w:r>
-        <w:rPr>
-          <w:rStyle w:val="VerbatimChar"/>
-        </w:rPr>
-        <w:t xml:space="preserve">## Residual standard error: 0.5442 on 1754 degrees of freedom</w:t>
-      </w:r>
-      <w:r>
-        <w:br w:type="textWrapping"/>
-      </w:r>
-      <w:r>
-        <w:rPr>
-          <w:rStyle w:val="VerbatimChar"/>
-        </w:rPr>
-        <w:t xml:space="preserve">## Multiple R-squared:  0.6417, Adjusted R-squared:  0.6401 </w:t>
-      </w:r>
-      <w:r>
-        <w:br w:type="textWrapping"/>
-      </w:r>
-      <w:r>
-        <w:rPr>
-          <w:rStyle w:val="VerbatimChar"/>
-        </w:rPr>
-        <w:t xml:space="preserve">## F-statistic: 392.7 on 8 and 1754 DF,  p-value: &lt; 2.2e-16</w:t>
-      </w:r>
-    </w:p>
-    <w:p>
-      <w:pPr>
-        <w:pStyle w:val="Heading2"/>
-      </w:pPr>
-      <w:bookmarkStart w:id="74" w:name="X8a644d14c68e320ff1d883e4af697266efb47b1"/>
+      <w:bookmarkStart w:id="76" w:name="X8a644d14c68e320ff1d883e4af697266efb47b1"/>
       <w:r>
         <w:t xml:space="preserve">Check Linear Regression Assumptions for Transformed Variables</w:t>
       </w:r>
-      <w:bookmarkEnd w:id="74"/>
+      <w:bookmarkEnd w:id="76"/>
     </w:p>
     <w:p>
       <w:pPr>
@@ -22127,7 +23719,7 @@
                     </pic:cNvPicPr>
                   </pic:nvPicPr>
                   <pic:blipFill>
-                    <a:blip r:embed="rId75"/>
+                    <a:blip r:embed="rId77"/>
                     <a:stretch>
                       <a:fillRect/>
                     </a:stretch>
@@ -23634,18 +25226,18 @@
       <w:pPr>
         <w:pStyle w:val="Heading2"/>
       </w:pPr>
-      <w:bookmarkStart w:id="76" w:name="save-data"/>
+      <w:bookmarkStart w:id="78" w:name="save-data"/>
       <w:r>
         <w:t xml:space="preserve">Save Data</w:t>
       </w:r>
-      <w:bookmarkEnd w:id="76"/>
+      <w:bookmarkEnd w:id="78"/>
     </w:p>
     <w:p>
       <w:pPr>
         <w:pStyle w:val="FirstParagraph"/>
       </w:pPr>
       <w:r>
-        <w:t xml:space="preserve">The following code chunk saves the final cleaned data that was used in the analysis.</w:t>
+        <w:t xml:space="preserve">The following code chunk saves the final cleaned and modified data that was used in the analysis.</w:t>
       </w:r>
     </w:p>
     <w:p>

</xml_diff>